<commit_message>
Some changes made as required
</commit_message>
<xml_diff>
--- a/Introduction.docx
+++ b/Introduction.docx
@@ -92,7 +92,7 @@
                 <v:stroke joinstyle="miter"/>
                 <v:path gradientshapeok="t" o:connecttype="rect"/>
               </v:shapetype>
-              <v:shape id="officeArt object" o:spid="_x0000_s1026" type="#_x0000_t202" style="position:absolute;margin-left:59.9pt;margin-top:68.45pt;width:107.65pt;height:9.25pt;flip:y;z-index:251661312;visibility:visible;mso-wrap-style:square;mso-width-percent:0;mso-height-percent:0;mso-wrap-distance-left:12pt;mso-wrap-distance-top:12pt;mso-wrap-distance-right:12pt;mso-wrap-distance-bottom:12pt;mso-position-horizontal:absolute;mso-position-horizontal-relative:page;mso-position-vertical:absolute;mso-position-vertical-relative:page;mso-width-percent:0;mso-height-percent:0;mso-width-relative:margin;mso-height-relative:margin;v-text-anchor:top" o:gfxdata="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" filled="f" stroked="f" strokeweight="1pt">
+              <v:shape id="officeArt object" o:spid="_x0000_s1026" type="#_x0000_t202" style="position:absolute;margin-left:59.9pt;margin-top:68.45pt;width:107.65pt;height:9.25pt;flip:y;z-index:251661312;visibility:visible;mso-wrap-style:square;mso-width-percent:0;mso-height-percent:0;mso-wrap-distance-left:12pt;mso-wrap-distance-top:12pt;mso-wrap-distance-right:12pt;mso-wrap-distance-bottom:12pt;mso-position-horizontal:absolute;mso-position-horizontal-relative:page;mso-position-vertical:absolute;mso-position-vertical-relative:page;mso-width-percent:0;mso-height-percent:0;mso-width-relative:margin;mso-height-relative:margin;v-text-anchor:top" o:gfxdata="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" filled="f" stroked="f" strokeweight="1pt">
                 <v:stroke miterlimit="4"/>
                 <v:textbox inset="0,0,0,0">
                   <w:txbxContent>
@@ -215,7 +215,6 @@
           <w:rFonts w:ascii="Avenir Book" w:eastAsia="Helvetica Neue Light" w:hAnsi="Avenir Book" w:cs="Helvetica Neue Light"/>
           <w:sz w:val="20"/>
           <w:szCs w:val="20"/>
-          <w:lang w:val="es-419"/>
         </w:rPr>
       </w:pPr>
       <w:r>
@@ -223,7 +222,6 @@
           <w:rFonts w:ascii="Avenir Book" w:hAnsi="Avenir Book"/>
           <w:sz w:val="20"/>
           <w:szCs w:val="20"/>
-          <w:lang w:val="es-419"/>
         </w:rPr>
         <w:t>Prepared by: Fernando Santos Tenorio, N. 2016198</w:t>
       </w:r>
@@ -278,17 +276,6 @@
         </w:rPr>
         <w:fldChar w:fldCharType="end"/>
       </w:r>
-    </w:p>
-    <w:p>
-      <w:pPr>
-        <w:pStyle w:val="Body"/>
-        <w:spacing w:line="312" w:lineRule="auto"/>
-        <w:rPr>
-          <w:rFonts w:ascii="Helvetica Neue Light" w:eastAsia="Helvetica Neue Light" w:hAnsi="Helvetica Neue Light" w:cs="Helvetica Neue Light"/>
-          <w:sz w:val="20"/>
-          <w:szCs w:val="20"/>
-        </w:rPr>
-      </w:pPr>
     </w:p>
     <w:p>
       <w:pPr>
@@ -329,8 +316,18 @@
         <w:p>
           <w:pPr>
             <w:pStyle w:val="TOCHeading"/>
+            <w:rPr>
+              <w:rFonts w:ascii="Avenir Book" w:hAnsi="Avenir Book"/>
+              <w:b w:val="0"/>
+              <w:bCs w:val="0"/>
+            </w:rPr>
           </w:pPr>
           <w:r>
+            <w:rPr>
+              <w:rFonts w:ascii="Avenir Book" w:hAnsi="Avenir Book"/>
+              <w:b w:val="0"/>
+              <w:bCs w:val="0"/>
+            </w:rPr>
             <w:t>Table of Contents</w:t>
           </w:r>
         </w:p>
@@ -373,7 +370,7 @@
             </w:rPr>
             <w:fldChar w:fldCharType="separate"/>
           </w:r>
-          <w:hyperlink w:anchor="_Toc27080431" w:history="1">
+          <w:hyperlink w:anchor="_Toc28552346" w:history="1">
             <w:r>
               <w:rPr>
                 <w:rStyle w:val="Hyperlink"/>
@@ -412,7 +409,7 @@
                 <w:noProof/>
                 <w:webHidden/>
               </w:rPr>
-              <w:instrText xml:space="preserve"> PAGEREF _Toc27080431 \h </w:instrText>
+              <w:instrText xml:space="preserve"> PAGEREF _Toc28552346 \h </w:instrText>
             </w:r>
             <w:r>
               <w:rPr>
@@ -470,7 +467,7 @@
               <w:noProof/>
             </w:rPr>
           </w:pPr>
-          <w:hyperlink w:anchor="_Toc27080432" w:history="1">
+          <w:hyperlink w:anchor="_Toc28552347" w:history="1">
             <w:r>
               <w:rPr>
                 <w:rStyle w:val="Hyperlink"/>
@@ -509,7 +506,7 @@
                 <w:noProof/>
                 <w:webHidden/>
               </w:rPr>
-              <w:instrText xml:space="preserve"> PAGEREF _Toc27080432 \h </w:instrText>
+              <w:instrText xml:space="preserve"> PAGEREF _Toc28552347 \h </w:instrText>
             </w:r>
             <w:r>
               <w:rPr>
@@ -567,7 +564,7 @@
               <w:szCs w:val="24"/>
             </w:rPr>
           </w:pPr>
-          <w:hyperlink w:anchor="_Toc27080433" w:history="1">
+          <w:hyperlink w:anchor="_Toc28552348" w:history="1">
             <w:r>
               <w:rPr>
                 <w:rStyle w:val="Hyperlink"/>
@@ -607,7 +604,7 @@
                 <w:noProof/>
                 <w:webHidden/>
               </w:rPr>
-              <w:instrText xml:space="preserve"> PAGEREF _Toc27080433 \h </w:instrText>
+              <w:instrText xml:space="preserve"> PAGEREF _Toc28552348 \h </w:instrText>
             </w:r>
             <w:r>
               <w:rPr>
@@ -665,7 +662,7 @@
               <w:szCs w:val="24"/>
             </w:rPr>
           </w:pPr>
-          <w:hyperlink w:anchor="_Toc27080434" w:history="1">
+          <w:hyperlink w:anchor="_Toc28552349" w:history="1">
             <w:r>
               <w:rPr>
                 <w:rFonts w:ascii="Avenir Book" w:hAnsi="Avenir Book"/>
@@ -694,7 +691,7 @@
                 <w:noProof/>
                 <w:webHidden/>
               </w:rPr>
-              <w:instrText xml:space="preserve"> PAGEREF _Toc27080434 \h </w:instrText>
+              <w:instrText xml:space="preserve"> PAGEREF _Toc28552349 \h </w:instrText>
             </w:r>
             <w:r>
               <w:rPr>
@@ -752,7 +749,7 @@
               <w:szCs w:val="24"/>
             </w:rPr>
           </w:pPr>
-          <w:hyperlink w:anchor="_Toc27080435" w:history="1">
+          <w:hyperlink w:anchor="_Toc28552350" w:history="1">
             <w:r>
               <w:rPr>
                 <w:rStyle w:val="Hyperlink"/>
@@ -792,7 +789,7 @@
                 <w:noProof/>
                 <w:webHidden/>
               </w:rPr>
-              <w:instrText xml:space="preserve"> PAGEREF _Toc27080435 \h </w:instrText>
+              <w:instrText xml:space="preserve"> PAGEREF _Toc28552350 \h </w:instrText>
             </w:r>
             <w:r>
               <w:rPr>
@@ -848,7 +845,7 @@
               <w:szCs w:val="24"/>
             </w:rPr>
           </w:pPr>
-          <w:hyperlink w:anchor="_Toc27080436" w:history="1">
+          <w:hyperlink w:anchor="_Toc28552351" w:history="1">
             <w:r>
               <w:rPr>
                 <w:rStyle w:val="Hyperlink"/>
@@ -879,7 +876,7 @@
                 <w:noProof/>
                 <w:webHidden/>
               </w:rPr>
-              <w:instrText xml:space="preserve"> PAGEREF _Toc27080436 \h </w:instrText>
+              <w:instrText xml:space="preserve"> PAGEREF _Toc28552351 \h </w:instrText>
             </w:r>
             <w:r>
               <w:rPr>
@@ -902,7 +899,7 @@
                 <w:noProof/>
                 <w:webHidden/>
               </w:rPr>
-              <w:t>5</w:t>
+              <w:t>6</w:t>
             </w:r>
             <w:r>
               <w:rPr>
@@ -927,7 +924,7 @@
               <w:szCs w:val="24"/>
             </w:rPr>
           </w:pPr>
-          <w:hyperlink w:anchor="_Toc27080437" w:history="1">
+          <w:hyperlink w:anchor="_Toc28552352" w:history="1">
             <w:r>
               <w:rPr>
                 <w:rStyle w:val="Hyperlink"/>
@@ -958,7 +955,7 @@
                 <w:noProof/>
                 <w:webHidden/>
               </w:rPr>
-              <w:instrText xml:space="preserve"> PAGEREF _Toc27080437 \h </w:instrText>
+              <w:instrText xml:space="preserve"> PAGEREF _Toc28552352 \h </w:instrText>
             </w:r>
             <w:r>
               <w:rPr>
@@ -1006,7 +1003,7 @@
               <w:szCs w:val="24"/>
             </w:rPr>
           </w:pPr>
-          <w:hyperlink w:anchor="_Toc27080438" w:history="1">
+          <w:hyperlink w:anchor="_Toc28552353" w:history="1">
             <w:r>
               <w:rPr>
                 <w:rStyle w:val="Hyperlink"/>
@@ -1037,7 +1034,7 @@
                 <w:noProof/>
                 <w:webHidden/>
               </w:rPr>
-              <w:instrText xml:space="preserve"> PAGEREF _Toc27080438 \h </w:instrText>
+              <w:instrText xml:space="preserve"> PAGEREF _Toc28552353 \h </w:instrText>
             </w:r>
             <w:r>
               <w:rPr>
@@ -1087,7 +1084,7 @@
               <w:szCs w:val="24"/>
             </w:rPr>
           </w:pPr>
-          <w:hyperlink w:anchor="_Toc27080439" w:history="1">
+          <w:hyperlink w:anchor="_Toc28552354" w:history="1">
             <w:r>
               <w:rPr>
                 <w:rStyle w:val="Hyperlink"/>
@@ -1127,7 +1124,7 @@
                 <w:noProof/>
                 <w:webHidden/>
               </w:rPr>
-              <w:instrText xml:space="preserve"> PAGEREF _Toc27080439 \h </w:instrText>
+              <w:instrText xml:space="preserve"> PAGEREF _Toc28552354 \h </w:instrText>
             </w:r>
             <w:r>
               <w:rPr>
@@ -1185,7 +1182,7 @@
               <w:noProof/>
             </w:rPr>
           </w:pPr>
-          <w:hyperlink w:anchor="_Toc27080440" w:history="1">
+          <w:hyperlink w:anchor="_Toc28552355" w:history="1">
             <w:r>
               <w:rPr>
                 <w:rStyle w:val="Hyperlink"/>
@@ -1224,7 +1221,7 @@
                 <w:noProof/>
                 <w:webHidden/>
               </w:rPr>
-              <w:instrText xml:space="preserve"> PAGEREF _Toc27080440 \h </w:instrText>
+              <w:instrText xml:space="preserve"> PAGEREF _Toc28552355 \h </w:instrText>
             </w:r>
             <w:r>
               <w:rPr>
@@ -1282,7 +1279,7 @@
               <w:szCs w:val="24"/>
             </w:rPr>
           </w:pPr>
-          <w:hyperlink w:anchor="_Toc27080441" w:history="1">
+          <w:hyperlink w:anchor="_Toc28552356" w:history="1">
             <w:r>
               <w:rPr>
                 <w:rStyle w:val="Hyperlink"/>
@@ -1292,7 +1289,7 @@
                 <w:noProof/>
                 <w:lang w:val="en-US"/>
               </w:rPr>
-              <w:t>Expected Tools for Deployment</w:t>
+              <w:t>Benefits of the Worthy Smile</w:t>
             </w:r>
             <w:r>
               <w:rPr>
@@ -1322,7 +1319,105 @@
                 <w:noProof/>
                 <w:webHidden/>
               </w:rPr>
-              <w:instrText xml:space="preserve"> PAGEREF _Toc27080441 \h </w:instrText>
+              <w:instrText xml:space="preserve"> PAGEREF _Toc28552356 \h </w:instrText>
+            </w:r>
+            <w:r>
+              <w:rPr>
+                <w:rFonts w:ascii="Avenir Book" w:hAnsi="Avenir Book"/>
+                <w:b w:val="0"/>
+                <w:bCs w:val="0"/>
+                <w:noProof/>
+                <w:webHidden/>
+              </w:rPr>
+            </w:r>
+            <w:r>
+              <w:rPr>
+                <w:rFonts w:ascii="Avenir Book" w:hAnsi="Avenir Book"/>
+                <w:b w:val="0"/>
+                <w:bCs w:val="0"/>
+                <w:noProof/>
+                <w:webHidden/>
+              </w:rPr>
+              <w:fldChar w:fldCharType="separate"/>
+            </w:r>
+            <w:r>
+              <w:rPr>
+                <w:rFonts w:ascii="Avenir Book" w:hAnsi="Avenir Book"/>
+                <w:b w:val="0"/>
+                <w:bCs w:val="0"/>
+                <w:noProof/>
+                <w:webHidden/>
+              </w:rPr>
+              <w:t>8</w:t>
+            </w:r>
+            <w:r>
+              <w:rPr>
+                <w:rFonts w:ascii="Avenir Book" w:hAnsi="Avenir Book"/>
+                <w:b w:val="0"/>
+                <w:bCs w:val="0"/>
+                <w:noProof/>
+                <w:webHidden/>
+              </w:rPr>
+              <w:fldChar w:fldCharType="end"/>
+            </w:r>
+          </w:hyperlink>
+        </w:p>
+        <w:p>
+          <w:pPr>
+            <w:pStyle w:val="TOC2"/>
+            <w:tabs>
+              <w:tab w:val="right" w:leader="dot" w:pos="9628"/>
+            </w:tabs>
+            <w:rPr>
+              <w:rFonts w:ascii="Avenir Book" w:eastAsiaTheme="minorEastAsia" w:hAnsi="Avenir Book" w:cstheme="minorBidi"/>
+              <w:b w:val="0"/>
+              <w:bCs w:val="0"/>
+              <w:noProof/>
+              <w:sz w:val="24"/>
+              <w:szCs w:val="24"/>
+            </w:rPr>
+          </w:pPr>
+          <w:hyperlink w:anchor="_Toc28552357" w:history="1">
+            <w:r>
+              <w:rPr>
+                <w:rStyle w:val="Hyperlink"/>
+                <w:rFonts w:ascii="Avenir Book" w:hAnsi="Avenir Book"/>
+                <w:b w:val="0"/>
+                <w:bCs w:val="0"/>
+                <w:noProof/>
+                <w:lang w:val="en-US"/>
+              </w:rPr>
+              <w:t>Expected Tools for Deployment</w:t>
+            </w:r>
+            <w:r>
+              <w:rPr>
+                <w:rFonts w:ascii="Avenir Book" w:hAnsi="Avenir Book"/>
+                <w:b w:val="0"/>
+                <w:bCs w:val="0"/>
+                <w:noProof/>
+                <w:webHidden/>
+              </w:rPr>
+              <w:tab/>
+            </w:r>
+            <w:r>
+              <w:rPr>
+                <w:rFonts w:ascii="Avenir Book" w:hAnsi="Avenir Book"/>
+                <w:b w:val="0"/>
+                <w:bCs w:val="0"/>
+                <w:noProof/>
+                <w:webHidden/>
+              </w:rPr>
+              <w:fldChar w:fldCharType="begin"/>
+            </w:r>
+            <w:r>
+              <w:rPr>
+                <w:rFonts w:ascii="Avenir Book" w:hAnsi="Avenir Book"/>
+                <w:b w:val="0"/>
+                <w:bCs w:val="0"/>
+                <w:noProof/>
+                <w:webHidden/>
+              </w:rPr>
+              <w:instrText xml:space="preserve"> PAGEREF _Toc28552357 \h </w:instrText>
             </w:r>
             <w:r>
               <w:rPr>
@@ -1378,7 +1473,7 @@
               <w:szCs w:val="24"/>
             </w:rPr>
           </w:pPr>
-          <w:hyperlink w:anchor="_Toc27080442" w:history="1">
+          <w:hyperlink w:anchor="_Toc28552358" w:history="1">
             <w:r>
               <w:rPr>
                 <w:rStyle w:val="Hyperlink"/>
@@ -1409,7 +1504,7 @@
                 <w:noProof/>
                 <w:webHidden/>
               </w:rPr>
-              <w:instrText xml:space="preserve"> PAGEREF _Toc27080442 \h </w:instrText>
+              <w:instrText xml:space="preserve"> PAGEREF _Toc28552358 \h </w:instrText>
             </w:r>
             <w:r>
               <w:rPr>
@@ -1433,6 +1528,95 @@
                 <w:webHidden/>
               </w:rPr>
               <w:t>9</w:t>
+            </w:r>
+            <w:r>
+              <w:rPr>
+                <w:rFonts w:ascii="Avenir Book" w:hAnsi="Avenir Book"/>
+                <w:noProof/>
+                <w:webHidden/>
+              </w:rPr>
+              <w:fldChar w:fldCharType="end"/>
+            </w:r>
+          </w:hyperlink>
+        </w:p>
+        <w:p>
+          <w:pPr>
+            <w:pStyle w:val="TOC3"/>
+            <w:tabs>
+              <w:tab w:val="left" w:pos="960"/>
+              <w:tab w:val="right" w:leader="dot" w:pos="9628"/>
+            </w:tabs>
+            <w:rPr>
+              <w:rFonts w:ascii="Avenir Book" w:eastAsiaTheme="minorEastAsia" w:hAnsi="Avenir Book" w:cstheme="minorBidi"/>
+              <w:noProof/>
+              <w:sz w:val="24"/>
+              <w:szCs w:val="24"/>
+            </w:rPr>
+          </w:pPr>
+          <w:hyperlink w:anchor="_Toc28552359" w:history="1">
+            <w:r>
+              <w:rPr>
+                <w:rFonts w:ascii="Avenir Book" w:eastAsiaTheme="minorEastAsia" w:hAnsi="Avenir Book" w:cstheme="minorBidi"/>
+                <w:noProof/>
+                <w:sz w:val="24"/>
+                <w:szCs w:val="24"/>
+              </w:rPr>
+              <w:tab/>
+            </w:r>
+            <w:r>
+              <w:rPr>
+                <w:rStyle w:val="Hyperlink"/>
+                <w:rFonts w:ascii="Avenir Book" w:hAnsi="Avenir Book"/>
+                <w:noProof/>
+              </w:rPr>
+              <w:t>Firebase</w:t>
+            </w:r>
+            <w:r>
+              <w:rPr>
+                <w:rFonts w:ascii="Avenir Book" w:hAnsi="Avenir Book"/>
+                <w:noProof/>
+                <w:webHidden/>
+              </w:rPr>
+              <w:tab/>
+            </w:r>
+            <w:r>
+              <w:rPr>
+                <w:rFonts w:ascii="Avenir Book" w:hAnsi="Avenir Book"/>
+                <w:noProof/>
+                <w:webHidden/>
+              </w:rPr>
+              <w:fldChar w:fldCharType="begin"/>
+            </w:r>
+            <w:r>
+              <w:rPr>
+                <w:rFonts w:ascii="Avenir Book" w:hAnsi="Avenir Book"/>
+                <w:noProof/>
+                <w:webHidden/>
+              </w:rPr>
+              <w:instrText xml:space="preserve"> PAGEREF _Toc28552359 \h </w:instrText>
+            </w:r>
+            <w:r>
+              <w:rPr>
+                <w:rFonts w:ascii="Avenir Book" w:hAnsi="Avenir Book"/>
+                <w:noProof/>
+                <w:webHidden/>
+              </w:rPr>
+            </w:r>
+            <w:r>
+              <w:rPr>
+                <w:rFonts w:ascii="Avenir Book" w:hAnsi="Avenir Book"/>
+                <w:noProof/>
+                <w:webHidden/>
+              </w:rPr>
+              <w:fldChar w:fldCharType="separate"/>
+            </w:r>
+            <w:r>
+              <w:rPr>
+                <w:rFonts w:ascii="Avenir Book" w:hAnsi="Avenir Book"/>
+                <w:noProof/>
+                <w:webHidden/>
+              </w:rPr>
+              <w:t>10</w:t>
             </w:r>
             <w:r>
               <w:rPr>
@@ -1457,14 +1641,14 @@
               <w:szCs w:val="24"/>
             </w:rPr>
           </w:pPr>
-          <w:hyperlink w:anchor="_Toc27080443" w:history="1">
+          <w:hyperlink w:anchor="_Toc28552360" w:history="1">
             <w:r>
               <w:rPr>
                 <w:rStyle w:val="Hyperlink"/>
                 <w:rFonts w:ascii="Avenir Book" w:hAnsi="Avenir Book"/>
                 <w:noProof/>
               </w:rPr>
-              <w:t>Firebase</w:t>
+              <w:t>Node.js</w:t>
             </w:r>
             <w:r>
               <w:rPr>
@@ -1488,86 +1672,7 @@
                 <w:noProof/>
                 <w:webHidden/>
               </w:rPr>
-              <w:instrText xml:space="preserve"> PAGEREF _Toc27080443 \h </w:instrText>
-            </w:r>
-            <w:r>
-              <w:rPr>
-                <w:rFonts w:ascii="Avenir Book" w:hAnsi="Avenir Book"/>
-                <w:noProof/>
-                <w:webHidden/>
-              </w:rPr>
-            </w:r>
-            <w:r>
-              <w:rPr>
-                <w:rFonts w:ascii="Avenir Book" w:hAnsi="Avenir Book"/>
-                <w:noProof/>
-                <w:webHidden/>
-              </w:rPr>
-              <w:fldChar w:fldCharType="separate"/>
-            </w:r>
-            <w:r>
-              <w:rPr>
-                <w:rFonts w:ascii="Avenir Book" w:hAnsi="Avenir Book"/>
-                <w:noProof/>
-                <w:webHidden/>
-              </w:rPr>
-              <w:t>10</w:t>
-            </w:r>
-            <w:r>
-              <w:rPr>
-                <w:rFonts w:ascii="Avenir Book" w:hAnsi="Avenir Book"/>
-                <w:noProof/>
-                <w:webHidden/>
-              </w:rPr>
-              <w:fldChar w:fldCharType="end"/>
-            </w:r>
-          </w:hyperlink>
-        </w:p>
-        <w:p>
-          <w:pPr>
-            <w:pStyle w:val="TOC3"/>
-            <w:tabs>
-              <w:tab w:val="right" w:leader="dot" w:pos="9628"/>
-            </w:tabs>
-            <w:rPr>
-              <w:rFonts w:ascii="Avenir Book" w:eastAsiaTheme="minorEastAsia" w:hAnsi="Avenir Book" w:cstheme="minorBidi"/>
-              <w:noProof/>
-              <w:sz w:val="24"/>
-              <w:szCs w:val="24"/>
-            </w:rPr>
-          </w:pPr>
-          <w:hyperlink w:anchor="_Toc27080444" w:history="1">
-            <w:r>
-              <w:rPr>
-                <w:rStyle w:val="Hyperlink"/>
-                <w:rFonts w:ascii="Avenir Book" w:hAnsi="Avenir Book"/>
-                <w:noProof/>
-              </w:rPr>
-              <w:t>Node.js</w:t>
-            </w:r>
-            <w:r>
-              <w:rPr>
-                <w:rFonts w:ascii="Avenir Book" w:hAnsi="Avenir Book"/>
-                <w:noProof/>
-                <w:webHidden/>
-              </w:rPr>
-              <w:tab/>
-            </w:r>
-            <w:r>
-              <w:rPr>
-                <w:rFonts w:ascii="Avenir Book" w:hAnsi="Avenir Book"/>
-                <w:noProof/>
-                <w:webHidden/>
-              </w:rPr>
-              <w:fldChar w:fldCharType="begin"/>
-            </w:r>
-            <w:r>
-              <w:rPr>
-                <w:rFonts w:ascii="Avenir Book" w:hAnsi="Avenir Book"/>
-                <w:noProof/>
-                <w:webHidden/>
-              </w:rPr>
-              <w:instrText xml:space="preserve"> PAGEREF _Toc27080444 \h </w:instrText>
+              <w:instrText xml:space="preserve"> PAGEREF _Toc28552360 \h </w:instrText>
             </w:r>
             <w:r>
               <w:rPr>
@@ -1617,7 +1722,7 @@
               <w:noProof/>
             </w:rPr>
           </w:pPr>
-          <w:hyperlink w:anchor="_Toc27080445" w:history="1">
+          <w:hyperlink w:anchor="_Toc28552361" w:history="1">
             <w:r>
               <w:rPr>
                 <w:rStyle w:val="Hyperlink"/>
@@ -1656,7 +1761,7 @@
                 <w:noProof/>
                 <w:webHidden/>
               </w:rPr>
-              <w:instrText xml:space="preserve"> PAGEREF _Toc27080445 \h </w:instrText>
+              <w:instrText xml:space="preserve"> PAGEREF _Toc28552361 \h </w:instrText>
             </w:r>
             <w:r>
               <w:rPr>
@@ -1757,13 +1862,12 @@
           <w:szCs w:val="36"/>
         </w:rPr>
       </w:pPr>
-      <w:bookmarkStart w:id="0" w:name="_Toc27080431"/>
+      <w:bookmarkStart w:id="0" w:name="_Toc28552346"/>
       <w:r>
         <w:rPr>
           <w:sz w:val="36"/>
           <w:szCs w:val="36"/>
         </w:rPr>
-        <w:lastRenderedPageBreak/>
         <w:t>Overview</w:t>
       </w:r>
       <w:bookmarkEnd w:id="0"/>
@@ -1940,11 +2044,6 @@
     </w:p>
     <w:p>
       <w:pPr>
-        <w:pStyle w:val="Body"/>
-      </w:pPr>
-    </w:p>
-    <w:p>
-      <w:pPr>
         <w:pStyle w:val="Heading1"/>
         <w:rPr>
           <w:rFonts w:ascii="Helvetica Neue" w:eastAsia="Arial Unicode MS" w:hAnsi="Helvetica Neue" w:cs="Arial Unicode MS"/>
@@ -1952,7 +2051,7 @@
           <w:szCs w:val="36"/>
         </w:rPr>
       </w:pPr>
-      <w:bookmarkStart w:id="1" w:name="_Toc27080432"/>
+      <w:bookmarkStart w:id="1" w:name="_Toc28552347"/>
       <w:r>
         <w:rPr>
           <w:sz w:val="36"/>
@@ -2066,21 +2165,19 @@
         <w:rPr>
           <w:rFonts w:ascii="Avenir Book" w:hAnsi="Avenir Book"/>
         </w:rPr>
-        <w:t xml:space="preserve"> when not getting monetary reward from it. </w:t>
-      </w:r>
-      <w:commentRangeStart w:id="2"/>
-      <w:r>
-        <w:rPr>
-          <w:rFonts w:ascii="Avenir Book" w:hAnsi="Avenir Book"/>
-        </w:rPr>
-        <w:t xml:space="preserve">But why would I volunteer </w:t>
-      </w:r>
-      <w:r>
-        <w:rPr>
-          <w:rFonts w:ascii="Avenir Book" w:hAnsi="Avenir Book"/>
-        </w:rPr>
-        <w:lastRenderedPageBreak/>
-        <w:t xml:space="preserve">myself for a new job without financial reward? What benefits can I take from it, other </w:t>
+        <w:t xml:space="preserve"> when not getting monetary reward from it. But why would </w:t>
+      </w:r>
+      <w:r>
+        <w:rPr>
+          <w:rFonts w:ascii="Avenir Book" w:hAnsi="Avenir Book"/>
+        </w:rPr>
+        <w:t>someone</w:t>
+      </w:r>
+      <w:r>
+        <w:rPr>
+          <w:rFonts w:ascii="Avenir Book" w:hAnsi="Avenir Book"/>
+        </w:rPr>
+        <w:t xml:space="preserve"> volunteer for a new job without financial reward? What benefits can I take from it, other </w:t>
       </w:r>
       <w:r>
         <w:rPr>
@@ -2093,22 +2190,6 @@
           <w:rFonts w:ascii="Avenir Book" w:hAnsi="Avenir Book"/>
         </w:rPr>
         <w:t xml:space="preserve"> exhaust myself, and getting nothing in return?</w:t>
-      </w:r>
-      <w:commentRangeEnd w:id="2"/>
-      <w:r>
-        <w:rPr>
-          <w:rStyle w:val="CommentReference"/>
-          <w:rFonts w:ascii="Times New Roman" w:eastAsia="Times New Roman" w:hAnsi="Times New Roman" w:cs="Times New Roman"/>
-          <w:color w:val="auto"/>
-          <w:bdr w:val="none" w:sz="0" w:space="0" w:color="auto"/>
-          <w:lang w:val="en-IE"/>
-          <w14:textOutline w14:w="0" w14:cap="rnd" w14:cmpd="sng" w14:algn="ctr">
-            <w14:noFill/>
-            <w14:prstDash w14:val="solid"/>
-            <w14:bevel/>
-          </w14:textOutline>
-        </w:rPr>
-        <w:commentReference w:id="2"/>
       </w:r>
     </w:p>
     <w:p>
@@ -2169,7 +2250,7 @@
       <w:r>
         <w:tab/>
       </w:r>
-      <w:bookmarkStart w:id="3" w:name="_Toc27080433"/>
+      <w:bookmarkStart w:id="2" w:name="_Toc28552348"/>
       <w:r>
         <w:rPr>
           <w:rFonts w:eastAsia="Arial Unicode MS" w:cs="Arial Unicode MS"/>
@@ -2178,7 +2259,7 @@
         </w:rPr>
         <w:t>What are the benefits of Volunteering?</w:t>
       </w:r>
-      <w:bookmarkEnd w:id="3"/>
+      <w:bookmarkEnd w:id="2"/>
     </w:p>
     <w:p>
       <w:pPr>
@@ -2211,7 +2292,7 @@
         </w:rPr>
         <w:t xml:space="preserve">Early this year, 2019, the </w:t>
       </w:r>
-      <w:hyperlink r:id="rId13" w:history="1">
+      <w:hyperlink r:id="rId10" w:history="1">
         <w:r>
           <w:rPr>
             <w:rStyle w:val="Hyperlink0"/>
@@ -2225,20 +2306,69 @@
         <w:rPr>
           <w:rFonts w:ascii="Avenir Book" w:hAnsi="Avenir Book"/>
         </w:rPr>
-        <w:t xml:space="preserve"> survey conducted by the authors Amy McGarvey, Ve</w:t>
-      </w:r>
+        <w:t xml:space="preserve"> survey conducted by the authors Amy McGarvey, </w:t>
+      </w:r>
+      <w:proofErr w:type="spellStart"/>
+      <w:r>
+        <w:rPr>
+          <w:rFonts w:ascii="Avenir Book" w:hAnsi="Avenir Book"/>
+        </w:rPr>
+        <w:t>Ve</w:t>
+      </w:r>
+      <w:proofErr w:type="spellEnd"/>
       <w:r>
         <w:rPr>
           <w:rFonts w:ascii="Arial Unicode MS" w:hAnsi="Arial Unicode MS"/>
         </w:rPr>
         <w:t>́</w:t>
       </w:r>
-      <w:r>
-        <w:rPr>
-          <w:rFonts w:ascii="Avenir Book" w:hAnsi="Avenir Book"/>
-          <w:lang w:val="en-IE"/>
-        </w:rPr>
-        <w:t>ronique Jochum, John Davies, Joy Dobbs and Lisa Hornung</w:t>
+      <w:proofErr w:type="spellStart"/>
+      <w:r>
+        <w:rPr>
+          <w:rFonts w:ascii="Avenir Book" w:hAnsi="Avenir Book"/>
+          <w:lang w:val="de-DE"/>
+        </w:rPr>
+        <w:t>ronique</w:t>
+      </w:r>
+      <w:proofErr w:type="spellEnd"/>
+      <w:r>
+        <w:rPr>
+          <w:rFonts w:ascii="Avenir Book" w:hAnsi="Avenir Book"/>
+          <w:lang w:val="de-DE"/>
+        </w:rPr>
+        <w:t xml:space="preserve"> Jochum, John Davies, Joy </w:t>
+      </w:r>
+      <w:proofErr w:type="spellStart"/>
+      <w:r>
+        <w:rPr>
+          <w:rFonts w:ascii="Avenir Book" w:hAnsi="Avenir Book"/>
+          <w:lang w:val="de-DE"/>
+        </w:rPr>
+        <w:t>Dobbs</w:t>
+      </w:r>
+      <w:proofErr w:type="spellEnd"/>
+      <w:r>
+        <w:rPr>
+          <w:rFonts w:ascii="Avenir Book" w:hAnsi="Avenir Book"/>
+          <w:lang w:val="de-DE"/>
+        </w:rPr>
+        <w:t xml:space="preserve"> </w:t>
+      </w:r>
+      <w:proofErr w:type="spellStart"/>
+      <w:r>
+        <w:rPr>
+          <w:rFonts w:ascii="Avenir Book" w:hAnsi="Avenir Book"/>
+          <w:lang w:val="de-DE"/>
+        </w:rPr>
+        <w:t>and</w:t>
+      </w:r>
+      <w:proofErr w:type="spellEnd"/>
+      <w:r>
+        <w:rPr>
+          <w:rFonts w:ascii="Avenir Book" w:hAnsi="Avenir Book"/>
+          <w:lang w:val="de-DE"/>
+        </w:rPr>
+        <w:t xml:space="preserve"> Lisa Hornung</w:t>
       </w:r>
       <w:r>
         <w:rPr>
@@ -2246,7 +2376,7 @@
         </w:rPr>
         <w:t xml:space="preserve"> shows a promising results on how the volunteer is affecting everyone involved into it. In Britain alone, two in five adults have taken volunteering work, in which according to </w:t>
       </w:r>
-      <w:hyperlink r:id="rId14" w:history="1">
+      <w:hyperlink r:id="rId11" w:history="1">
         <w:r>
           <w:rPr>
             <w:rStyle w:val="Hyperlink0"/>
@@ -2372,12 +2502,12 @@
       <w:pPr>
         <w:pStyle w:val="Body"/>
         <w:ind w:firstLine="720"/>
+        <w:jc w:val="both"/>
         <w:rPr>
           <w:rFonts w:ascii="Avenir Book" w:hAnsi="Avenir Book"/>
           <w:lang w:val="en-IE"/>
         </w:rPr>
       </w:pPr>
-      <w:commentRangeStart w:id="4"/>
       <w:r>
         <w:rPr>
           <w:rFonts w:ascii="Avenir Book" w:hAnsi="Avenir Book"/>
@@ -2392,26 +2522,25 @@
         </w:rPr>
         <w:t>Bellow describes the Volunteer Activities of recent and frequent volunteer, and recent and occasional volunteers.</w:t>
       </w:r>
-      <w:commentRangeEnd w:id="4"/>
-      <w:r>
-        <w:rPr>
-          <w:rStyle w:val="CommentReference"/>
-          <w:rFonts w:ascii="Times New Roman" w:eastAsia="Times New Roman" w:hAnsi="Times New Roman" w:cs="Times New Roman"/>
-          <w:color w:val="auto"/>
-          <w:bdr w:val="none" w:sz="0" w:space="0" w:color="auto"/>
+      <w:r>
+        <w:rPr>
+          <w:rFonts w:ascii="Avenir Book" w:hAnsi="Avenir Book"/>
           <w:lang w:val="en-IE"/>
-          <w14:textOutline w14:w="0" w14:cap="rnd" w14:cmpd="sng" w14:algn="ctr">
-            <w14:noFill/>
-            <w14:prstDash w14:val="solid"/>
-            <w14:bevel/>
-          </w14:textOutline>
-        </w:rPr>
-        <w:commentReference w:id="4"/>
+        </w:rPr>
+        <w:t xml:space="preserve"> And shows how volunteering is changing </w:t>
+      </w:r>
+      <w:r>
+        <w:rPr>
+          <w:rFonts w:ascii="Avenir Book" w:hAnsi="Avenir Book"/>
+          <w:lang w:val="en-IE"/>
+        </w:rPr>
+        <w:t xml:space="preserve">people lives and benefiting both institutions/organisation, and people that are in need of practicing new activities. </w:t>
       </w:r>
     </w:p>
     <w:p>
       <w:pPr>
         <w:pStyle w:val="Body"/>
+        <w:ind w:firstLine="720"/>
         <w:rPr>
           <w:rFonts w:ascii="Avenir Book" w:hAnsi="Avenir Book"/>
           <w:lang w:val="en-IE"/>
@@ -2421,6 +2550,7 @@
     <w:p>
       <w:pPr>
         <w:pStyle w:val="Body"/>
+        <w:ind w:firstLine="720"/>
         <w:rPr>
           <w:rFonts w:ascii="Avenir Book" w:hAnsi="Avenir Book"/>
           <w:lang w:val="en-IE"/>
@@ -2428,66 +2558,19 @@
       </w:pPr>
       <w:r>
         <w:rPr>
-          <w:rFonts w:ascii="Avenir Book" w:hAnsi="Avenir Book"/>
-          <w:lang w:val="en-IE"/>
-        </w:rPr>
-        <w:tab/>
-      </w:r>
-    </w:p>
-    <w:p>
-      <w:pPr>
-        <w:pStyle w:val="Body"/>
-        <w:rPr>
-          <w:rFonts w:ascii="Avenir Book" w:hAnsi="Avenir Book"/>
-          <w:lang w:val="en-IE"/>
-        </w:rPr>
-      </w:pPr>
-    </w:p>
-    <w:p>
-      <w:pPr>
-        <w:pStyle w:val="Body"/>
-        <w:rPr>
-          <w:rFonts w:ascii="Avenir Book" w:hAnsi="Avenir Book"/>
-          <w:lang w:val="en-IE"/>
-        </w:rPr>
-      </w:pPr>
-    </w:p>
-    <w:p>
-      <w:pPr>
-        <w:pStyle w:val="Body"/>
-        <w:rPr>
-          <w:rFonts w:ascii="Avenir Book" w:hAnsi="Avenir Book"/>
-          <w:lang w:val="en-IE"/>
-        </w:rPr>
-      </w:pPr>
-    </w:p>
-    <w:p>
-      <w:pPr>
-        <w:pStyle w:val="Heading2"/>
-        <w:rPr>
-          <w:rFonts w:ascii="Avenir Heavy" w:eastAsia="Avenir Heavy" w:hAnsi="Avenir Heavy" w:cs="Avenir Heavy"/>
-          <w:b w:val="0"/>
-          <w:bCs w:val="0"/>
-          <w:sz w:val="24"/>
-          <w:szCs w:val="24"/>
-        </w:rPr>
-      </w:pPr>
-      <w:r>
-        <w:rPr>
           <w:noProof/>
         </w:rPr>
-        <w:lastRenderedPageBreak/>
         <w:drawing>
-          <wp:anchor distT="152400" distB="152400" distL="152400" distR="152400" simplePos="0" relativeHeight="251664384" behindDoc="0" locked="0" layoutInCell="1" allowOverlap="1" wp14:anchorId="765B6E80" wp14:editId="4422C6CA">
+          <wp:anchor distT="152400" distB="152400" distL="152400" distR="152400" simplePos="0" relativeHeight="251664384" behindDoc="0" locked="0" layoutInCell="1" allowOverlap="1" wp14:anchorId="765B6E80" wp14:editId="2257C1AD">
             <wp:simplePos x="0" y="0"/>
-            <wp:positionH relativeFrom="margin">
-              <wp:posOffset>593677</wp:posOffset>
+            <wp:positionH relativeFrom="page">
+              <wp:posOffset>1796710</wp:posOffset>
             </wp:positionH>
             <wp:positionV relativeFrom="page">
-              <wp:posOffset>618272</wp:posOffset>
+              <wp:posOffset>2062584</wp:posOffset>
             </wp:positionV>
-            <wp:extent cx="3277355" cy="4255129"/>
-            <wp:effectExtent l="0" t="0" r="0" b="0"/>
+            <wp:extent cx="3859619" cy="4997302"/>
+            <wp:effectExtent l="0" t="0" r="1270" b="0"/>
             <wp:wrapSquare wrapText="bothSides" distT="152400" distB="152400" distL="152400" distR="152400"/>
             <wp:docPr id="1073741830" name="officeArt object" descr="&#10;Figure 1. Represents"/>
             <wp:cNvGraphicFramePr/>
@@ -2501,7 +2584,7 @@
                     </pic:cNvPicPr>
                   </pic:nvPicPr>
                   <pic:blipFill>
-                    <a:blip r:embed="rId15"/>
+                    <a:blip r:embed="rId12"/>
                     <a:srcRect t="4132"/>
                     <a:stretch>
                       <a:fillRect/>
@@ -2510,7 +2593,7 @@
                   <pic:spPr>
                     <a:xfrm>
                       <a:off x="0" y="0"/>
-                      <a:ext cx="3277355" cy="4255129"/>
+                      <a:ext cx="3859619" cy="4997302"/>
                     </a:xfrm>
                     <a:prstGeom prst="rect">
                       <a:avLst/>
@@ -2536,6 +2619,68 @@
     </w:p>
     <w:p>
       <w:pPr>
+        <w:pStyle w:val="Body"/>
+        <w:ind w:firstLine="720"/>
+        <w:rPr>
+          <w:rFonts w:ascii="Avenir Book" w:hAnsi="Avenir Book"/>
+          <w:lang w:val="en-IE"/>
+        </w:rPr>
+      </w:pPr>
+    </w:p>
+    <w:p>
+      <w:pPr>
+        <w:pStyle w:val="Body"/>
+        <w:rPr>
+          <w:rFonts w:ascii="Avenir Book" w:hAnsi="Avenir Book"/>
+          <w:lang w:val="en-IE"/>
+        </w:rPr>
+      </w:pPr>
+    </w:p>
+    <w:p>
+      <w:pPr>
+        <w:pStyle w:val="Body"/>
+        <w:rPr>
+          <w:rFonts w:ascii="Avenir Book" w:hAnsi="Avenir Book"/>
+          <w:lang w:val="en-IE"/>
+        </w:rPr>
+      </w:pPr>
+      <w:r>
+        <w:rPr>
+          <w:rFonts w:ascii="Avenir Book" w:hAnsi="Avenir Book"/>
+          <w:lang w:val="en-IE"/>
+        </w:rPr>
+        <w:tab/>
+      </w:r>
+    </w:p>
+    <w:p>
+      <w:pPr>
+        <w:pStyle w:val="Body"/>
+        <w:rPr>
+          <w:rFonts w:ascii="Avenir Book" w:hAnsi="Avenir Book"/>
+          <w:lang w:val="en-IE"/>
+        </w:rPr>
+      </w:pPr>
+    </w:p>
+    <w:p>
+      <w:pPr>
+        <w:pStyle w:val="Body"/>
+        <w:rPr>
+          <w:rFonts w:ascii="Avenir Book" w:hAnsi="Avenir Book"/>
+          <w:lang w:val="en-IE"/>
+        </w:rPr>
+      </w:pPr>
+    </w:p>
+    <w:p>
+      <w:pPr>
+        <w:pStyle w:val="Body"/>
+        <w:rPr>
+          <w:rFonts w:ascii="Avenir Book" w:hAnsi="Avenir Book"/>
+          <w:lang w:val="en-IE"/>
+        </w:rPr>
+      </w:pPr>
+    </w:p>
+    <w:p>
+      <w:pPr>
         <w:pStyle w:val="Heading2"/>
         <w:rPr>
           <w:rFonts w:ascii="Avenir Heavy" w:eastAsia="Avenir Heavy" w:hAnsi="Avenir Heavy" w:cs="Avenir Heavy"/>
@@ -2641,7 +2786,10 @@
           <w:szCs w:val="24"/>
         </w:rPr>
       </w:pPr>
-      <w:r>
+    </w:p>
+    <w:p>
+      <w:pPr>
+        <w:pStyle w:val="Heading2"/>
         <w:rPr>
           <w:rFonts w:ascii="Avenir Heavy" w:eastAsia="Avenir Heavy" w:hAnsi="Avenir Heavy" w:cs="Avenir Heavy"/>
           <w:b w:val="0"/>
@@ -2649,8 +2797,7 @@
           <w:sz w:val="24"/>
           <w:szCs w:val="24"/>
         </w:rPr>
-        <w:tab/>
-      </w:r>
+      </w:pPr>
       <w:r>
         <w:rPr>
           <w:rFonts w:ascii="Avenir Heavy" w:eastAsia="Avenir Heavy" w:hAnsi="Avenir Heavy" w:cs="Avenir Heavy"/>
@@ -2691,10 +2838,7 @@
         </w:rPr>
         <w:tab/>
       </w:r>
-    </w:p>
-    <w:p>
-      <w:pPr>
-        <w:pStyle w:val="Heading2"/>
+      <w:r>
         <w:rPr>
           <w:rFonts w:ascii="Avenir Heavy" w:eastAsia="Avenir Heavy" w:hAnsi="Avenir Heavy" w:cs="Avenir Heavy"/>
           <w:b w:val="0"/>
@@ -2702,7 +2846,8 @@
           <w:sz w:val="24"/>
           <w:szCs w:val="24"/>
         </w:rPr>
-      </w:pPr>
+        <w:tab/>
+      </w:r>
     </w:p>
     <w:p>
       <w:pPr>
@@ -2766,6 +2911,14 @@
     </w:p>
     <w:p>
       <w:pPr>
+        <w:pStyle w:val="Body"/>
+        <w:rPr>
+          <w:lang w:val="en-IE"/>
+        </w:rPr>
+      </w:pPr>
+    </w:p>
+    <w:p>
+      <w:pPr>
         <w:pStyle w:val="Heading2"/>
         <w:rPr>
           <w:rFonts w:ascii="Avenir Heavy" w:eastAsia="Avenir Heavy" w:hAnsi="Avenir Heavy" w:cs="Avenir Heavy"/>
@@ -2780,18 +2933,6 @@
       <w:pPr>
         <w:pStyle w:val="Heading2"/>
         <w:rPr>
-          <w:rFonts w:ascii="Avenir Heavy" w:eastAsia="Avenir Heavy" w:hAnsi="Avenir Heavy" w:cs="Avenir Heavy"/>
-          <w:b w:val="0"/>
-          <w:bCs w:val="0"/>
-          <w:sz w:val="24"/>
-          <w:szCs w:val="24"/>
-        </w:rPr>
-      </w:pPr>
-    </w:p>
-    <w:p>
-      <w:pPr>
-        <w:pStyle w:val="Heading2"/>
-        <w:rPr>
           <w:rFonts w:ascii="Avenir Heavy" w:hAnsi="Avenir Heavy"/>
           <w:b w:val="0"/>
           <w:bCs w:val="0"/>
@@ -2799,7 +2940,7 @@
           <w:lang w:val="en-US"/>
         </w:rPr>
       </w:pPr>
-      <w:bookmarkStart w:id="5" w:name="_Toc27080434"/>
+      <w:bookmarkStart w:id="3" w:name="_Toc28552349"/>
       <w:r>
         <w:rPr>
           <w:noProof/>
@@ -2807,13 +2948,13 @@
         <mc:AlternateContent>
           <mc:Choice Requires="wps">
             <w:drawing>
-              <wp:anchor distT="0" distB="0" distL="114300" distR="114300" simplePos="0" relativeHeight="251666432" behindDoc="0" locked="0" layoutInCell="1" allowOverlap="1" wp14:anchorId="433EE56C" wp14:editId="652DF966">
+              <wp:anchor distT="0" distB="0" distL="114300" distR="114300" simplePos="0" relativeHeight="251666432" behindDoc="0" locked="0" layoutInCell="1" allowOverlap="1" wp14:anchorId="433EE56C" wp14:editId="4FF47D62">
                 <wp:simplePos x="0" y="0"/>
                 <wp:positionH relativeFrom="column">
-                  <wp:posOffset>600547</wp:posOffset>
+                  <wp:posOffset>1237511</wp:posOffset>
                 </wp:positionH>
                 <wp:positionV relativeFrom="paragraph">
-                  <wp:posOffset>15762</wp:posOffset>
+                  <wp:posOffset>173311</wp:posOffset>
                 </wp:positionV>
                 <wp:extent cx="3449320" cy="635"/>
                 <wp:effectExtent l="0" t="0" r="5080" b="12065"/>
@@ -2919,7 +3060,7 @@
           </mc:Choice>
           <mc:Fallback>
             <w:pict>
-              <v:shape w14:anchorId="433EE56C" id="Text Box 1" o:spid="_x0000_s1027" type="#_x0000_t202" style="position:absolute;margin-left:47.3pt;margin-top:1.25pt;width:271.6pt;height:.05pt;z-index:251666432;visibility:visible;mso-wrap-style:square;mso-wrap-distance-left:9pt;mso-wrap-distance-top:0;mso-wrap-distance-right:9pt;mso-wrap-distance-bottom:0;mso-position-horizontal:absolute;mso-position-horizontal-relative:text;mso-position-vertical:absolute;mso-position-vertical-relative:text;v-text-anchor:top" o:gfxdata="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" stroked="f">
+              <v:shape w14:anchorId="433EE56C" id="Text Box 1" o:spid="_x0000_s1027" type="#_x0000_t202" style="position:absolute;margin-left:97.45pt;margin-top:13.65pt;width:271.6pt;height:.05pt;z-index:251666432;visibility:visible;mso-wrap-style:square;mso-wrap-distance-left:9pt;mso-wrap-distance-top:0;mso-wrap-distance-right:9pt;mso-wrap-distance-bottom:0;mso-position-horizontal:absolute;mso-position-horizontal-relative:text;mso-position-vertical:absolute;mso-position-vertical-relative:text;v-text-anchor:top" o:gfxdata="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" stroked="f">
                 <v:textbox style="mso-fit-shape-to-text:t" inset="0,0,0,0">
                   <w:txbxContent>
                     <w:p>
@@ -2992,16 +3133,19 @@
           </mc:Fallback>
         </mc:AlternateContent>
       </w:r>
-      <w:bookmarkEnd w:id="5"/>
+      <w:bookmarkEnd w:id="3"/>
     </w:p>
     <w:p>
       <w:pPr>
         <w:pStyle w:val="Heading3"/>
-      </w:pPr>
-      <w:r>
         <w:rPr>
           <w:lang w:val="en-US"/>
         </w:rPr>
+      </w:pPr>
+      <w:r>
+        <w:rPr>
+          <w:lang w:val="en-US"/>
+        </w:rPr>
         <w:tab/>
       </w:r>
     </w:p>
@@ -3012,23 +3156,7 @@
       <w:r>
         <w:tab/>
       </w:r>
-      <w:bookmarkStart w:id="6" w:name="_Toc27080435"/>
-    </w:p>
-    <w:p>
-      <w:pPr>
-        <w:pStyle w:val="Heading2"/>
-      </w:pPr>
-    </w:p>
-    <w:p>
-      <w:pPr>
-        <w:pStyle w:val="Heading2"/>
-      </w:pPr>
-    </w:p>
-    <w:p>
-      <w:pPr>
-        <w:pStyle w:val="Heading2"/>
-      </w:pPr>
-      <w:commentRangeStart w:id="7"/>
+      <w:bookmarkStart w:id="4" w:name="_Toc28552350"/>
       <w:r>
         <w:rPr>
           <w:rFonts w:eastAsia="Arial Unicode MS" w:cs="Arial Unicode MS"/>
@@ -3037,32 +3165,116 @@
         </w:rPr>
         <w:t>Physical and Mental Health</w:t>
       </w:r>
-      <w:bookmarkEnd w:id="6"/>
-      <w:commentRangeEnd w:id="7"/>
-      <w:r>
-        <w:rPr>
-          <w:rStyle w:val="CommentReference"/>
-          <w:rFonts w:ascii="Times New Roman" w:eastAsia="Times New Roman" w:hAnsi="Times New Roman" w:cs="Times New Roman"/>
-          <w:b w:val="0"/>
-          <w:bCs w:val="0"/>
-          <w:color w:val="auto"/>
-          <w:bdr w:val="none" w:sz="0" w:space="0" w:color="auto"/>
-          <w14:textOutline w14:w="0" w14:cap="rnd" w14:cmpd="sng" w14:algn="ctr">
-            <w14:noFill/>
-            <w14:prstDash w14:val="solid"/>
-            <w14:bevel/>
-          </w14:textOutline>
-        </w:rPr>
-        <w:commentReference w:id="7"/>
-      </w:r>
+      <w:bookmarkEnd w:id="4"/>
     </w:p>
     <w:p>
       <w:pPr>
         <w:pStyle w:val="Body"/>
+        <w:spacing w:line="360" w:lineRule="auto"/>
         <w:rPr>
           <w:lang w:val="en-IE"/>
         </w:rPr>
       </w:pPr>
+    </w:p>
+    <w:p>
+      <w:pPr>
+        <w:pStyle w:val="Body"/>
+        <w:spacing w:line="360" w:lineRule="auto"/>
+        <w:ind w:firstLine="720"/>
+        <w:jc w:val="both"/>
+        <w:rPr>
+          <w:rFonts w:ascii="Avenir Book" w:hAnsi="Avenir Book"/>
+        </w:rPr>
+      </w:pPr>
+      <w:r>
+        <w:rPr>
+          <w:rFonts w:ascii="Avenir Book" w:hAnsi="Avenir Book"/>
+        </w:rPr>
+        <w:t xml:space="preserve">Volunteer Work allows people to practice important skills used in their daily life, be it in work or </w:t>
+      </w:r>
+      <w:r>
+        <w:rPr>
+          <w:rFonts w:ascii="Avenir Book" w:hAnsi="Avenir Book"/>
+        </w:rPr>
+        <w:t>community. However, it also offers the possibilities to develop new skills. Skills that can contribute to your professional life.</w:t>
+      </w:r>
+      <w:r>
+        <w:rPr>
+          <w:rFonts w:ascii="Avenir Book" w:hAnsi="Avenir Book"/>
+        </w:rPr>
+        <w:t xml:space="preserve">  It can perhaps, help people that are shy, and have difficulty to communicate, and by practicing volunteer work this will eventually hone their communication skills</w:t>
+      </w:r>
+      <w:r>
+        <w:rPr>
+          <w:rFonts w:ascii="Avenir Book" w:hAnsi="Avenir Book"/>
+        </w:rPr>
+        <w:t>.</w:t>
+      </w:r>
+    </w:p>
+    <w:p>
+      <w:pPr>
+        <w:pStyle w:val="Body"/>
+        <w:spacing w:line="360" w:lineRule="auto"/>
+        <w:ind w:firstLine="720"/>
+        <w:jc w:val="both"/>
+        <w:rPr>
+          <w:rFonts w:ascii="Avenir Book" w:hAnsi="Avenir Book"/>
+        </w:rPr>
+      </w:pPr>
+      <w:r>
+        <w:rPr>
+          <w:rFonts w:ascii="Avenir Book" w:hAnsi="Avenir Book"/>
+        </w:rPr>
+        <w:t xml:space="preserve">Volunteer work is also a great ally for physical and mental health. According to the analysis by the </w:t>
+      </w:r>
+      <w:sdt>
+        <w:sdtPr>
+          <w:rPr>
+            <w:rFonts w:ascii="Avenir Book" w:hAnsi="Avenir Book"/>
+          </w:rPr>
+          <w:id w:val="189347444"/>
+          <w:citation/>
+        </w:sdtPr>
+        <w:sdtContent>
+          <w:r>
+            <w:rPr>
+              <w:rFonts w:ascii="Avenir Book" w:hAnsi="Avenir Book"/>
+            </w:rPr>
+            <w:fldChar w:fldCharType="begin"/>
+          </w:r>
+          <w:r>
+            <w:rPr>
+              <w:rFonts w:ascii="Avenir Book" w:hAnsi="Avenir Book"/>
+            </w:rPr>
+            <w:instrText xml:space="preserve"> CITATION Uni17 \l 1033 </w:instrText>
+          </w:r>
+          <w:r>
+            <w:rPr>
+              <w:rFonts w:ascii="Avenir Book" w:hAnsi="Avenir Book"/>
+            </w:rPr>
+            <w:fldChar w:fldCharType="separate"/>
+          </w:r>
+          <w:r>
+            <w:rPr>
+              <w:rFonts w:ascii="Avenir Book" w:hAnsi="Avenir Book"/>
+              <w:noProof/>
+            </w:rPr>
+            <w:t>(Michigan, 2017)</w:t>
+          </w:r>
+          <w:r>
+            <w:rPr>
+              <w:rFonts w:ascii="Avenir Book" w:hAnsi="Avenir Book"/>
+            </w:rPr>
+            <w:fldChar w:fldCharType="end"/>
+          </w:r>
+        </w:sdtContent>
+      </w:sdt>
+      <w:r>
+        <w:rPr>
+          <w:rFonts w:ascii="Avenir Book" w:hAnsi="Avenir Book"/>
+        </w:rPr>
+        <w:t>, shows that people who volunteer can live a longer and healthier life, and the results of it can consequently help on mental issues such as:</w:t>
+      </w:r>
     </w:p>
     <w:p>
       <w:pPr>
@@ -3076,7 +3288,7 @@
       <w:r>
         <w:tab/>
       </w:r>
-      <w:bookmarkStart w:id="8" w:name="_Toc27080436"/>
+      <w:bookmarkStart w:id="5" w:name="_Toc28552351"/>
       <w:r>
         <w:rPr>
           <w:rFonts w:ascii="Avenir Book" w:hAnsi="Avenir Book"/>
@@ -3085,7 +3297,7 @@
         </w:rPr>
         <w:t>Depression</w:t>
       </w:r>
-      <w:bookmarkEnd w:id="8"/>
+      <w:bookmarkEnd w:id="5"/>
       <w:r>
         <w:rPr>
           <w:rFonts w:ascii="Avenir Book" w:hAnsi="Avenir Book"/>
@@ -3237,7 +3449,7 @@
           <w:szCs w:val="28"/>
         </w:rPr>
       </w:pPr>
-      <w:bookmarkStart w:id="9" w:name="_Toc27080437"/>
+      <w:bookmarkStart w:id="6" w:name="_Toc28552352"/>
       <w:r>
         <w:rPr>
           <w:rFonts w:ascii="Avenir Book" w:hAnsi="Avenir Book"/>
@@ -3246,7 +3458,7 @@
         </w:rPr>
         <w:t>Anxiety</w:t>
       </w:r>
-      <w:bookmarkEnd w:id="9"/>
+      <w:bookmarkEnd w:id="6"/>
       <w:r>
         <w:rPr>
           <w:rFonts w:ascii="Avenir Book" w:hAnsi="Avenir Book"/>
@@ -3460,7 +3672,6 @@
           <w:szCs w:val="22"/>
           <w:lang w:val="en-US" w:eastAsia="en-US"/>
         </w:rPr>
-        <w:lastRenderedPageBreak/>
         <w:t>Dizziness;</w:t>
       </w:r>
     </w:p>
@@ -3583,7 +3794,7 @@
           <w:szCs w:val="28"/>
         </w:rPr>
       </w:pPr>
-      <w:bookmarkStart w:id="10" w:name="_Toc27080438"/>
+      <w:bookmarkStart w:id="7" w:name="_Toc28552353"/>
       <w:r>
         <w:rPr>
           <w:rFonts w:ascii="Avenir Book" w:hAnsi="Avenir Book"/>
@@ -3592,7 +3803,7 @@
         </w:rPr>
         <w:t>Social Isolation</w:t>
       </w:r>
-      <w:bookmarkEnd w:id="10"/>
+      <w:bookmarkEnd w:id="7"/>
     </w:p>
     <w:p>
       <w:pPr>
@@ -3760,46 +3971,8 @@
     </w:p>
     <w:p>
       <w:pPr>
-        <w:rPr>
-          <w:rFonts w:ascii="Avenir Book" w:hAnsi="Avenir Book"/>
-          <w:sz w:val="22"/>
-          <w:szCs w:val="22"/>
-          <w:lang w:val="en-US" w:eastAsia="en-US"/>
-        </w:rPr>
-      </w:pPr>
-    </w:p>
-    <w:p>
-      <w:pPr>
-        <w:spacing w:line="360" w:lineRule="auto"/>
-        <w:rPr>
-          <w:rFonts w:ascii="Avenir Book" w:hAnsi="Avenir Book"/>
-          <w:sz w:val="22"/>
-          <w:szCs w:val="22"/>
-          <w:lang w:val="en-US" w:eastAsia="en-US"/>
-        </w:rPr>
-      </w:pPr>
-    </w:p>
-    <w:p>
-      <w:pPr>
-        <w:spacing w:line="360" w:lineRule="auto"/>
-        <w:rPr>
-          <w:rFonts w:ascii="Avenir Book" w:hAnsi="Avenir Book"/>
-          <w:sz w:val="22"/>
-          <w:szCs w:val="22"/>
-          <w:lang w:val="en-US" w:eastAsia="en-US"/>
-        </w:rPr>
-      </w:pPr>
-    </w:p>
-    <w:p>
-      <w:pPr>
-        <w:rPr>
-          <w:lang w:val="en-US" w:eastAsia="en-US"/>
-        </w:rPr>
-      </w:pPr>
-    </w:p>
-    <w:p>
-      <w:pPr>
         <w:pStyle w:val="Heading2"/>
+        <w:ind w:firstLine="720"/>
         <w:rPr>
           <w:rFonts w:ascii="Avenir Heavy" w:eastAsia="Avenir Heavy" w:hAnsi="Avenir Heavy" w:cs="Avenir Heavy"/>
           <w:b w:val="0"/>
@@ -3807,8 +3980,7 @@
           <w:color w:val="945200"/>
         </w:rPr>
       </w:pPr>
-      <w:bookmarkStart w:id="11" w:name="_Toc27080439"/>
-      <w:commentRangeStart w:id="12"/>
+      <w:bookmarkStart w:id="8" w:name="_Toc28552354"/>
       <w:r>
         <w:rPr>
           <w:rFonts w:ascii="Avenir Heavy" w:hAnsi="Avenir Heavy"/>
@@ -3841,24 +4013,7 @@
         </w:rPr>
         <w:t>doing Volunteer Work</w:t>
       </w:r>
-      <w:bookmarkEnd w:id="11"/>
-      <w:commentRangeEnd w:id="12"/>
-      <w:r>
-        <w:rPr>
-          <w:rStyle w:val="CommentReference"/>
-          <w:rFonts w:ascii="Times New Roman" w:eastAsia="Times New Roman" w:hAnsi="Times New Roman" w:cs="Times New Roman"/>
-          <w:b w:val="0"/>
-          <w:bCs w:val="0"/>
-          <w:color w:val="auto"/>
-          <w:bdr w:val="none" w:sz="0" w:space="0" w:color="auto"/>
-          <w14:textOutline w14:w="0" w14:cap="rnd" w14:cmpd="sng" w14:algn="ctr">
-            <w14:noFill/>
-            <w14:prstDash w14:val="solid"/>
-            <w14:bevel/>
-          </w14:textOutline>
-        </w:rPr>
-        <w:commentReference w:id="12"/>
-      </w:r>
+      <w:bookmarkEnd w:id="8"/>
     </w:p>
     <w:p>
       <w:pPr>
@@ -3876,6 +4031,7 @@
         <w:jc w:val="both"/>
         <w:rPr>
           <w:rFonts w:ascii="Avenir Book" w:eastAsia="Avenir Book" w:hAnsi="Avenir Book" w:cs="Avenir Book"/>
+          <w:color w:val="945200"/>
         </w:rPr>
       </w:pPr>
       <w:r>
@@ -3889,6 +4045,29 @@
         <w:rPr>
           <w:rFonts w:ascii="Avenir Book" w:hAnsi="Avenir Book"/>
         </w:rPr>
+        <w:t>Students are more likely to use modern applications, but also, they are those that sometimes more need to be helped, and by engaging in the volunteer work they can develop skills, and learn how to stand out on hard situation that they might encounter during their career search.</w:t>
+      </w:r>
+    </w:p>
+    <w:p>
+      <w:pPr>
+        <w:pStyle w:val="Body"/>
+        <w:spacing w:line="360" w:lineRule="auto"/>
+        <w:jc w:val="both"/>
+        <w:rPr>
+          <w:rFonts w:ascii="Avenir Book" w:eastAsia="Avenir Book" w:hAnsi="Avenir Book" w:cs="Avenir Book"/>
+        </w:rPr>
+      </w:pPr>
+      <w:r>
+        <w:rPr>
+          <w:rFonts w:ascii="Avenir Book" w:eastAsia="Avenir Book" w:hAnsi="Avenir Book" w:cs="Avenir Book"/>
+          <w:color w:val="945200"/>
+        </w:rPr>
+        <w:tab/>
+      </w:r>
+      <w:r>
+        <w:rPr>
+          <w:rFonts w:ascii="Avenir Book" w:hAnsi="Avenir Book"/>
+        </w:rPr>
         <w:t xml:space="preserve">A </w:t>
       </w:r>
       <w:r>
@@ -3903,7 +4082,7 @@
         </w:rPr>
         <w:t xml:space="preserve"> study made by </w:t>
       </w:r>
-      <w:hyperlink r:id="rId16" w:history="1">
+      <w:hyperlink r:id="rId13" w:history="1">
         <w:r>
           <w:rPr>
             <w:rStyle w:val="Link"/>
@@ -3944,7 +4123,7 @@
           <w:rFonts w:ascii="Avenir Book" w:eastAsia="Avenir Book" w:hAnsi="Avenir Book" w:cs="Avenir Book"/>
         </w:rPr>
         <w:tab/>
-        <w:t>Although students nowadays are very busy, when it comes to work, and study at all the same time, it feels hard for them to be committed to and extra activity that might take some time to complete. Well, that</w:t>
+        <w:t>Although students nowadays are very busy, when it comes to work, and study at all the same time, it feels hard for them to be committed to an extra activity that might take some time to complete. Well, that</w:t>
       </w:r>
       <w:r>
         <w:rPr>
@@ -4017,7 +4196,6 @@
         <w:rPr>
           <w:rFonts w:ascii="Avenir Book" w:eastAsia="Avenir Book" w:hAnsi="Avenir Book" w:cs="Avenir Book"/>
         </w:rPr>
-        <w:lastRenderedPageBreak/>
         <w:tab/>
       </w:r>
       <w:r>
@@ -4026,101 +4204,6 @@
         </w:rPr>
         <w:t>Basically, it is possible to understand how we deal with more complicated situations, what our attitude looks like, and why it goes - especially when we are young and have little experience. So never underestimate the importance that volunteer work can have on your personal growth and development.</w:t>
       </w:r>
-    </w:p>
-    <w:p>
-      <w:pPr>
-        <w:pStyle w:val="Body"/>
-        <w:spacing w:line="276" w:lineRule="auto"/>
-        <w:jc w:val="both"/>
-        <w:rPr>
-          <w:rFonts w:ascii="Avenir Book" w:eastAsia="Avenir Book" w:hAnsi="Avenir Book" w:cs="Avenir Book"/>
-          <w:sz w:val="24"/>
-          <w:szCs w:val="24"/>
-        </w:rPr>
-      </w:pPr>
-      <w:r>
-        <w:rPr>
-          <w:rFonts w:ascii="Avenir Book" w:eastAsia="Avenir Book" w:hAnsi="Avenir Book" w:cs="Avenir Book"/>
-          <w:sz w:val="24"/>
-          <w:szCs w:val="24"/>
-        </w:rPr>
-        <w:tab/>
-      </w:r>
-    </w:p>
-    <w:p>
-      <w:pPr>
-        <w:pStyle w:val="Body"/>
-        <w:spacing w:line="276" w:lineRule="auto"/>
-        <w:jc w:val="both"/>
-      </w:pPr>
-      <w:r>
-        <w:rPr>
-          <w:rFonts w:ascii="Avenir Book" w:eastAsia="Avenir Book" w:hAnsi="Avenir Book" w:cs="Avenir Book"/>
-          <w:sz w:val="24"/>
-          <w:szCs w:val="24"/>
-        </w:rPr>
-        <w:tab/>
-      </w:r>
-    </w:p>
-    <w:p>
-      <w:pPr>
-        <w:pStyle w:val="Body"/>
-        <w:spacing w:line="276" w:lineRule="auto"/>
-      </w:pPr>
-    </w:p>
-    <w:p>
-      <w:pPr>
-        <w:pStyle w:val="Body"/>
-        <w:spacing w:line="276" w:lineRule="auto"/>
-      </w:pPr>
-    </w:p>
-    <w:p>
-      <w:pPr>
-        <w:pStyle w:val="Body"/>
-        <w:spacing w:line="276" w:lineRule="auto"/>
-      </w:pPr>
-    </w:p>
-    <w:p>
-      <w:pPr>
-        <w:pStyle w:val="Body"/>
-        <w:spacing w:line="276" w:lineRule="auto"/>
-      </w:pPr>
-    </w:p>
-    <w:p>
-      <w:pPr>
-        <w:pStyle w:val="Body"/>
-        <w:spacing w:line="276" w:lineRule="auto"/>
-      </w:pPr>
-    </w:p>
-    <w:p>
-      <w:pPr>
-        <w:pStyle w:val="Body"/>
-        <w:spacing w:line="276" w:lineRule="auto"/>
-      </w:pPr>
-    </w:p>
-    <w:p>
-      <w:pPr>
-        <w:pStyle w:val="Body"/>
-        <w:spacing w:line="276" w:lineRule="auto"/>
-      </w:pPr>
-    </w:p>
-    <w:p>
-      <w:pPr>
-        <w:pStyle w:val="Body"/>
-        <w:spacing w:line="276" w:lineRule="auto"/>
-      </w:pPr>
-    </w:p>
-    <w:p>
-      <w:pPr>
-        <w:pStyle w:val="Body"/>
-        <w:spacing w:line="276" w:lineRule="auto"/>
-      </w:pPr>
-    </w:p>
-    <w:p>
-      <w:pPr>
-        <w:pStyle w:val="Body"/>
-        <w:spacing w:line="276" w:lineRule="auto"/>
-      </w:pPr>
     </w:p>
     <w:p>
       <w:pPr>
@@ -4130,7 +4213,7 @@
           <w:szCs w:val="36"/>
         </w:rPr>
       </w:pPr>
-      <w:bookmarkStart w:id="14" w:name="_Toc27080440"/>
+      <w:bookmarkStart w:id="9" w:name="_Toc28552355"/>
       <w:r>
         <w:rPr>
           <w:sz w:val="36"/>
@@ -4138,7 +4221,7 @@
         </w:rPr>
         <w:t>Worthy Smile</w:t>
       </w:r>
-      <w:bookmarkEnd w:id="14"/>
+      <w:bookmarkEnd w:id="9"/>
     </w:p>
     <w:p>
       <w:pPr>
@@ -4162,7 +4245,19 @@
         <w:rPr>
           <w:rFonts w:ascii="Avenir Book" w:hAnsi="Avenir Book"/>
         </w:rPr>
-        <w:t>What Worthy Smile?</w:t>
+        <w:t xml:space="preserve">What </w:t>
+      </w:r>
+      <w:r>
+        <w:rPr>
+          <w:rFonts w:ascii="Avenir Book" w:hAnsi="Avenir Book"/>
+        </w:rPr>
+        <w:t xml:space="preserve">is </w:t>
+      </w:r>
+      <w:r>
+        <w:rPr>
+          <w:rFonts w:ascii="Avenir Book" w:hAnsi="Avenir Book"/>
+        </w:rPr>
+        <w:t>Worthy Smile?</w:t>
       </w:r>
     </w:p>
     <w:p>
@@ -4294,113 +4389,74 @@
     </w:p>
     <w:p>
       <w:pPr>
+        <w:pStyle w:val="Heading2"/>
+        <w:spacing w:line="360" w:lineRule="auto"/>
+        <w:rPr>
+          <w:rFonts w:ascii="Avenir Heavy" w:hAnsi="Avenir Heavy"/>
+          <w:color w:val="945200"/>
+          <w:lang w:val="en-US"/>
+        </w:rPr>
+      </w:pPr>
+      <w:r>
+        <w:tab/>
+      </w:r>
+      <w:bookmarkStart w:id="10" w:name="_Toc28552356"/>
+      <w:r>
+        <w:rPr>
+          <w:rFonts w:ascii="Avenir Heavy" w:hAnsi="Avenir Heavy"/>
+          <w:color w:val="945200"/>
+          <w:lang w:val="en-US"/>
+        </w:rPr>
+        <w:t>Benefits of the Worthy Smile</w:t>
+      </w:r>
+      <w:bookmarkEnd w:id="10"/>
+    </w:p>
+    <w:p>
+      <w:pPr>
         <w:pStyle w:val="Body"/>
         <w:spacing w:line="360" w:lineRule="auto"/>
+        <w:ind w:firstLine="720"/>
         <w:jc w:val="both"/>
         <w:rPr>
           <w:rFonts w:ascii="Avenir Book" w:eastAsia="Avenir Book" w:hAnsi="Avenir Book" w:cs="Avenir Book"/>
         </w:rPr>
       </w:pPr>
+      <w:r>
+        <w:rPr>
+          <w:rFonts w:ascii="Avenir Book" w:eastAsia="Avenir Book" w:hAnsi="Avenir Book" w:cs="Avenir Book"/>
+        </w:rPr>
+        <w:t>Worthy Smile is going to help not only entities that will be providing events pro the community or people that needed help, but also it will bring benefits for those who are willing to help, it because by everyone will be able to get in contact with those that are involved with volunteering, and learn that volunteer can be more then they can imagine, be it from helping with animal care, Cancer Institution, Nursing Home, Care Home and more.</w:t>
+      </w:r>
     </w:p>
     <w:p>
       <w:pPr>
         <w:pStyle w:val="Body"/>
         <w:spacing w:line="360" w:lineRule="auto"/>
+        <w:ind w:firstLine="720"/>
         <w:jc w:val="both"/>
         <w:rPr>
           <w:rFonts w:ascii="Avenir Book" w:eastAsia="Avenir Book" w:hAnsi="Avenir Book" w:cs="Avenir Book"/>
         </w:rPr>
       </w:pPr>
+      <w:r>
+        <w:rPr>
+          <w:rFonts w:ascii="Avenir Book" w:eastAsia="Avenir Book" w:hAnsi="Avenir Book" w:cs="Avenir Book"/>
+        </w:rPr>
+        <w:t>It will help those who have social problems, in which many people do not have good communication skills, and that volunteering can hone their skills, be it for professional purposes or personal development.</w:t>
+      </w:r>
     </w:p>
     <w:p>
       <w:pPr>
         <w:pStyle w:val="Body"/>
         <w:spacing w:line="360" w:lineRule="auto"/>
+        <w:ind w:firstLine="720"/>
         <w:jc w:val="both"/>
         <w:rPr>
           <w:rFonts w:ascii="Avenir Book" w:eastAsia="Avenir Book" w:hAnsi="Avenir Book" w:cs="Avenir Book"/>
         </w:rPr>
       </w:pPr>
-    </w:p>
-    <w:p>
-      <w:pPr>
-        <w:pStyle w:val="Body"/>
-        <w:spacing w:line="360" w:lineRule="auto"/>
-        <w:jc w:val="both"/>
-        <w:rPr>
-          <w:rFonts w:ascii="Avenir Book" w:eastAsia="Avenir Book" w:hAnsi="Avenir Book" w:cs="Avenir Book"/>
-        </w:rPr>
-      </w:pPr>
-    </w:p>
-    <w:p>
-      <w:pPr>
-        <w:pStyle w:val="Body"/>
-        <w:spacing w:line="360" w:lineRule="auto"/>
-        <w:jc w:val="both"/>
-        <w:rPr>
-          <w:rFonts w:ascii="Avenir Book" w:eastAsia="Avenir Book" w:hAnsi="Avenir Book" w:cs="Avenir Book"/>
-        </w:rPr>
-      </w:pPr>
-    </w:p>
-    <w:p>
-      <w:pPr>
-        <w:pStyle w:val="Body"/>
-        <w:spacing w:line="360" w:lineRule="auto"/>
-        <w:jc w:val="both"/>
-        <w:rPr>
-          <w:rFonts w:ascii="Avenir Book" w:eastAsia="Avenir Book" w:hAnsi="Avenir Book" w:cs="Avenir Book"/>
-        </w:rPr>
-      </w:pPr>
-    </w:p>
-    <w:p>
-      <w:pPr>
-        <w:pStyle w:val="Body"/>
-        <w:spacing w:line="360" w:lineRule="auto"/>
-        <w:jc w:val="both"/>
-        <w:rPr>
-          <w:rFonts w:ascii="Avenir Book" w:eastAsia="Avenir Book" w:hAnsi="Avenir Book" w:cs="Avenir Book"/>
-        </w:rPr>
-      </w:pPr>
-    </w:p>
-    <w:p>
-      <w:pPr>
-        <w:pStyle w:val="Body"/>
-        <w:spacing w:line="360" w:lineRule="auto"/>
-        <w:jc w:val="both"/>
-        <w:rPr>
-          <w:rFonts w:ascii="Avenir Book" w:eastAsia="Avenir Book" w:hAnsi="Avenir Book" w:cs="Avenir Book"/>
-        </w:rPr>
-      </w:pPr>
-    </w:p>
-    <w:p>
-      <w:pPr>
-        <w:pStyle w:val="Body"/>
-        <w:spacing w:line="360" w:lineRule="auto"/>
-        <w:jc w:val="both"/>
-        <w:rPr>
-          <w:rFonts w:ascii="Avenir Book" w:eastAsia="Avenir Book" w:hAnsi="Avenir Book" w:cs="Avenir Book"/>
-        </w:rPr>
-      </w:pPr>
-    </w:p>
-    <w:p>
-      <w:pPr>
-        <w:pStyle w:val="Body"/>
-        <w:spacing w:line="360" w:lineRule="auto"/>
-        <w:jc w:val="both"/>
-        <w:rPr>
-          <w:rFonts w:ascii="Avenir Book" w:eastAsia="Avenir Book" w:hAnsi="Avenir Book" w:cs="Avenir Book"/>
-        </w:rPr>
-      </w:pPr>
-    </w:p>
-    <w:p>
-      <w:pPr>
-        <w:pStyle w:val="Body"/>
-        <w:spacing w:line="360" w:lineRule="auto"/>
-        <w:jc w:val="both"/>
-        <w:rPr>
-          <w:rFonts w:ascii="Avenir Book" w:eastAsia="Avenir Book" w:hAnsi="Avenir Book" w:cs="Avenir Book"/>
-        </w:rPr>
-      </w:pPr>
+      <w:bookmarkStart w:id="11" w:name="_GoBack"/>
+      <w:bookmarkEnd w:id="11"/>
     </w:p>
     <w:p>
       <w:pPr>
@@ -4456,7 +4512,7 @@
         </w:rPr>
         <w:tab/>
       </w:r>
-      <w:bookmarkStart w:id="15" w:name="_Toc27080441"/>
+      <w:bookmarkStart w:id="12" w:name="_Toc28552357"/>
       <w:r>
         <w:rPr>
           <w:rFonts w:ascii="Avenir Heavy" w:hAnsi="Avenir Heavy"/>
@@ -4477,7 +4533,7 @@
         </w:rPr>
         <w:t>Deployment</w:t>
       </w:r>
-      <w:bookmarkEnd w:id="15"/>
+      <w:bookmarkEnd w:id="12"/>
       <w:r>
         <w:rPr>
           <w:rFonts w:ascii="Avenir Heavy" w:hAnsi="Avenir Heavy"/>
@@ -4575,7 +4631,7 @@
           <w:szCs w:val="28"/>
         </w:rPr>
       </w:pPr>
-      <w:bookmarkStart w:id="16" w:name="_Toc27080442"/>
+      <w:bookmarkStart w:id="13" w:name="_Toc28552358"/>
       <w:r>
         <w:rPr>
           <w:rFonts w:ascii="Avenir Book" w:hAnsi="Avenir Book"/>
@@ -4584,7 +4640,7 @@
         </w:rPr>
         <w:t>React-Native</w:t>
       </w:r>
-      <w:bookmarkEnd w:id="16"/>
+      <w:bookmarkEnd w:id="13"/>
       <w:r>
         <w:rPr>
           <w:rFonts w:ascii="Avenir Book" w:hAnsi="Avenir Book"/>
@@ -4634,7 +4690,7 @@
                     <pic:cNvPicPr/>
                   </pic:nvPicPr>
                   <pic:blipFill>
-                    <a:blip r:embed="rId17" cstate="print">
+                    <a:blip r:embed="rId14" cstate="print">
                       <a:extLst>
                         <a:ext uri="{28A0092B-C50C-407E-A947-70E740481C1C}">
                           <a14:useLocalDpi xmlns:a14="http://schemas.microsoft.com/office/drawing/2010/main" val="0"/>
@@ -4880,11 +4936,6 @@
     </w:p>
     <w:p>
       <w:pPr>
-        <w:pStyle w:val="Body"/>
-      </w:pPr>
-    </w:p>
-    <w:p>
-      <w:pPr>
         <w:pStyle w:val="Heading3"/>
         <w:rPr>
           <w:rFonts w:ascii="Avenir Book" w:hAnsi="Avenir Book"/>
@@ -4892,11 +4943,11 @@
           <w:szCs w:val="28"/>
         </w:rPr>
       </w:pPr>
+      <w:bookmarkStart w:id="14" w:name="_Toc28552359"/>
       <w:r>
         <w:rPr>
           <w:noProof/>
         </w:rPr>
-        <w:lastRenderedPageBreak/>
         <w:drawing>
           <wp:anchor distT="0" distB="0" distL="114300" distR="114300" simplePos="0" relativeHeight="251668480" behindDoc="0" locked="0" layoutInCell="1" allowOverlap="1" wp14:anchorId="7B452F86" wp14:editId="3D0235A3">
             <wp:simplePos x="0" y="0"/>
@@ -4921,7 +4972,7 @@
                     <pic:cNvPicPr/>
                   </pic:nvPicPr>
                   <pic:blipFill>
-                    <a:blip r:embed="rId18" cstate="print">
+                    <a:blip r:embed="rId15" cstate="print">
                       <a:extLst>
                         <a:ext uri="{28A0092B-C50C-407E-A947-70E740481C1C}">
                           <a14:useLocalDpi xmlns:a14="http://schemas.microsoft.com/office/drawing/2010/main" val="0"/>
@@ -4959,7 +5010,6 @@
         </w:rPr>
         <w:tab/>
       </w:r>
-      <w:bookmarkStart w:id="17" w:name="_Toc27080443"/>
       <w:r>
         <w:rPr>
           <w:rFonts w:ascii="Avenir Book" w:hAnsi="Avenir Book"/>
@@ -4968,7 +5018,7 @@
         </w:rPr>
         <w:t>Firebase</w:t>
       </w:r>
-      <w:bookmarkEnd w:id="17"/>
+      <w:bookmarkEnd w:id="14"/>
     </w:p>
     <w:p>
       <w:pPr>
@@ -4990,11 +5040,6 @@
         </w:rPr>
         <w:t>Firebase is a Google platform that contains a bunch of tools and provides great infrastructure to help on the web and mobile development to build high quality and high-performance applications. Firebase contains four service segments: Analytics, Develop, Grow and Earn, as shown on the figure bellow:</w:t>
       </w:r>
-    </w:p>
-    <w:p>
-      <w:pPr>
-        <w:pStyle w:val="Body"/>
-      </w:pPr>
     </w:p>
     <w:p>
       <w:pPr>
@@ -5027,7 +5072,7 @@
                     <pic:cNvPicPr/>
                   </pic:nvPicPr>
                   <pic:blipFill>
-                    <a:blip r:embed="rId19" cstate="print">
+                    <a:blip r:embed="rId16" cstate="print">
                       <a:extLst>
                         <a:ext uri="{28A0092B-C50C-407E-A947-70E740481C1C}">
                           <a14:useLocalDpi xmlns:a14="http://schemas.microsoft.com/office/drawing/2010/main" val="0"/>
@@ -5165,6 +5210,7 @@
           <w:szCs w:val="28"/>
         </w:rPr>
       </w:pPr>
+      <w:bookmarkStart w:id="15" w:name="_Toc28552360"/>
       <w:r>
         <w:rPr>
           <w:noProof/>
@@ -5201,7 +5247,7 @@
                     <pic:cNvPicPr/>
                   </pic:nvPicPr>
                   <pic:blipFill>
-                    <a:blip r:embed="rId20" cstate="print">
+                    <a:blip r:embed="rId17" cstate="print">
                       <a:extLst>
                         <a:ext uri="{28A0092B-C50C-407E-A947-70E740481C1C}">
                           <a14:useLocalDpi xmlns:a14="http://schemas.microsoft.com/office/drawing/2010/main" val="0"/>
@@ -5233,7 +5279,6 @@
           </wp:anchor>
         </w:drawing>
       </w:r>
-      <w:bookmarkStart w:id="18" w:name="_Toc27080444"/>
       <w:r>
         <w:rPr>
           <w:rFonts w:ascii="Avenir Book" w:hAnsi="Avenir Book"/>
@@ -5242,7 +5287,7 @@
         </w:rPr>
         <w:t>Node.js</w:t>
       </w:r>
-      <w:bookmarkEnd w:id="18"/>
+      <w:bookmarkEnd w:id="15"/>
     </w:p>
     <w:p>
       <w:pPr>
@@ -5289,7 +5334,7 @@
         </w:rPr>
         <w:t xml:space="preserve">developed by </w:t>
       </w:r>
-      <w:hyperlink r:id="rId21" w:history="1">
+      <w:hyperlink r:id="rId18" w:history="1">
         <w:r>
           <w:rPr>
             <w:rStyle w:val="Hyperlink"/>
@@ -5440,7 +5485,7 @@
           <w:szCs w:val="36"/>
         </w:rPr>
       </w:pPr>
-      <w:bookmarkStart w:id="19" w:name="_Toc27080445"/>
+      <w:bookmarkStart w:id="16" w:name="_Toc28552361"/>
       <w:r>
         <w:rPr>
           <w:sz w:val="36"/>
@@ -5448,7 +5493,7 @@
         </w:rPr>
         <w:t>References</w:t>
       </w:r>
-      <w:bookmarkEnd w:id="19"/>
+      <w:bookmarkEnd w:id="16"/>
     </w:p>
     <w:p>
       <w:pPr>
@@ -5501,7 +5546,6 @@
           <w:shd w:val="clear" w:color="auto" w:fill="FFFFFF"/>
           <w:lang w:val="en-US"/>
         </w:rPr>
-        <w:lastRenderedPageBreak/>
         <w:t xml:space="preserve">Dera.ioe.ac.uk. (2019). </w:t>
       </w:r>
       <w:r>
@@ -5597,13 +5641,23 @@
           <w:lang w:val="en-US"/>
         </w:rPr>
       </w:pPr>
+      <w:proofErr w:type="spellStart"/>
       <w:r>
         <w:rPr>
           <w:rFonts w:ascii="Avenir Book" w:hAnsi="Avenir Book"/>
           <w:shd w:val="clear" w:color="auto" w:fill="FFFFFF"/>
           <w:lang w:val="en-US"/>
         </w:rPr>
-        <w:t xml:space="preserve">ncvo. (2019). </w:t>
+        <w:t>ncvo</w:t>
+      </w:r>
+      <w:proofErr w:type="spellEnd"/>
+      <w:r>
+        <w:rPr>
+          <w:rFonts w:ascii="Avenir Book" w:hAnsi="Avenir Book"/>
+          <w:shd w:val="clear" w:color="auto" w:fill="FFFFFF"/>
+          <w:lang w:val="en-US"/>
+        </w:rPr>
+        <w:t xml:space="preserve">. (2019). </w:t>
       </w:r>
       <w:r>
         <w:rPr>
@@ -5654,7 +5708,29 @@
           <w:szCs w:val="22"/>
           <w:shd w:val="clear" w:color="auto" w:fill="FFFFFF"/>
         </w:rPr>
-        <w:t>Ritchie, H. and Roser, M. (2019).</w:t>
+        <w:t xml:space="preserve">Ritchie, H. and </w:t>
+      </w:r>
+      <w:proofErr w:type="spellStart"/>
+      <w:r>
+        <w:rPr>
+          <w:rFonts w:ascii="Avenir Book" w:hAnsi="Avenir Book" w:cs="Arial"/>
+          <w:color w:val="000000"/>
+          <w:sz w:val="22"/>
+          <w:szCs w:val="22"/>
+          <w:shd w:val="clear" w:color="auto" w:fill="FFFFFF"/>
+        </w:rPr>
+        <w:t>Roser</w:t>
+      </w:r>
+      <w:proofErr w:type="spellEnd"/>
+      <w:r>
+        <w:rPr>
+          <w:rFonts w:ascii="Avenir Book" w:hAnsi="Avenir Book" w:cs="Arial"/>
+          <w:color w:val="000000"/>
+          <w:sz w:val="22"/>
+          <w:szCs w:val="22"/>
+          <w:shd w:val="clear" w:color="auto" w:fill="FFFFFF"/>
+        </w:rPr>
+        <w:t>, M. (2019).</w:t>
       </w:r>
       <w:r>
         <w:rPr>
@@ -5947,9 +6023,11 @@
         <w:spacing w:line="276" w:lineRule="auto"/>
         <w:jc w:val="both"/>
         <w:rPr>
-          <w:rFonts w:ascii="Avenir Book" w:hAnsi="Avenir Book"/>
-          <w:sz w:val="22"/>
-          <w:szCs w:val="22"/>
+          <w:rFonts w:ascii="Avenir Book" w:hAnsi="Avenir Book" w:cs="Arial"/>
+          <w:color w:val="000000"/>
+          <w:sz w:val="22"/>
+          <w:szCs w:val="22"/>
+          <w:shd w:val="clear" w:color="auto" w:fill="FFFFFF"/>
         </w:rPr>
       </w:pPr>
       <w:r>
@@ -6018,6 +6096,48 @@
           <w:szCs w:val="22"/>
         </w:rPr>
       </w:pPr>
+      <w:r>
+        <w:rPr>
+          <w:rFonts w:ascii="Avenir Book" w:hAnsi="Avenir Book" w:cs="Arial"/>
+          <w:color w:val="000000"/>
+          <w:sz w:val="22"/>
+          <w:szCs w:val="22"/>
+          <w:shd w:val="clear" w:color="auto" w:fill="FFFFFF"/>
+        </w:rPr>
+        <w:t>Vice. (2019).</w:t>
+      </w:r>
+      <w:r>
+        <w:rPr>
+          <w:rStyle w:val="apple-converted-space"/>
+          <w:rFonts w:ascii="Avenir Book" w:hAnsi="Avenir Book" w:cs="Arial"/>
+          <w:color w:val="000000"/>
+          <w:sz w:val="22"/>
+          <w:szCs w:val="22"/>
+          <w:shd w:val="clear" w:color="auto" w:fill="FFFFFF"/>
+        </w:rPr>
+        <w:t> </w:t>
+      </w:r>
+      <w:r>
+        <w:rPr>
+          <w:rFonts w:ascii="Avenir Book" w:hAnsi="Avenir Book" w:cs="Arial"/>
+          <w:i/>
+          <w:iCs/>
+          <w:color w:val="000000"/>
+          <w:sz w:val="22"/>
+          <w:szCs w:val="22"/>
+        </w:rPr>
+        <w:t>Volunteering Is the Best Kept Secret for Mental Health</w:t>
+      </w:r>
+      <w:r>
+        <w:rPr>
+          <w:rFonts w:ascii="Avenir Book" w:hAnsi="Avenir Book" w:cs="Arial"/>
+          <w:color w:val="000000"/>
+          <w:sz w:val="22"/>
+          <w:szCs w:val="22"/>
+          <w:shd w:val="clear" w:color="auto" w:fill="FFFFFF"/>
+        </w:rPr>
+        <w:t>. [online] Available at: https://www.vice.com/en_us/article/a37nvk/volunteering-is-the-best-kept-secret-for-mental-health-stressweek2017 [Accessed 29 Dec. 2019].</w:t>
+      </w:r>
     </w:p>
     <w:p>
       <w:pPr>
@@ -6048,83 +6168,9 @@
         <w:spacing w:line="276" w:lineRule="auto"/>
         <w:jc w:val="both"/>
         <w:rPr>
-          <w:rFonts w:ascii="Avenir Book" w:hAnsi="Avenir Book" w:cs="Arial"/>
-          <w:color w:val="000000"/>
-          <w:sz w:val="22"/>
-          <w:szCs w:val="22"/>
-          <w:shd w:val="clear" w:color="auto" w:fill="FFFFFF"/>
-        </w:rPr>
-      </w:pPr>
-    </w:p>
-    <w:p>
-      <w:pPr>
-        <w:spacing w:line="276" w:lineRule="auto"/>
-        <w:jc w:val="both"/>
-        <w:rPr>
-          <w:rFonts w:ascii="Avenir Book" w:hAnsi="Avenir Book"/>
-          <w:sz w:val="22"/>
-          <w:szCs w:val="22"/>
-        </w:rPr>
-      </w:pPr>
-    </w:p>
-    <w:p>
-      <w:pPr>
-        <w:spacing w:line="276" w:lineRule="auto"/>
-        <w:jc w:val="both"/>
-        <w:rPr>
-          <w:rFonts w:ascii="Avenir Book" w:hAnsi="Avenir Book"/>
-          <w:sz w:val="22"/>
-          <w:szCs w:val="22"/>
-        </w:rPr>
-      </w:pPr>
-    </w:p>
-    <w:p>
-      <w:pPr>
-        <w:spacing w:line="276" w:lineRule="auto"/>
-        <w:jc w:val="both"/>
-        <w:rPr>
-          <w:rFonts w:ascii="Avenir Book" w:hAnsi="Avenir Book"/>
-          <w:sz w:val="22"/>
-          <w:szCs w:val="22"/>
-        </w:rPr>
-      </w:pPr>
-    </w:p>
-    <w:p>
-      <w:pPr>
-        <w:pStyle w:val="Default"/>
-        <w:spacing w:line="276" w:lineRule="auto"/>
-        <w:jc w:val="both"/>
-        <w:rPr>
-          <w:rFonts w:ascii="Avenir Book" w:hAnsi="Avenir Book"/>
-          <w:shd w:val="clear" w:color="auto" w:fill="FFFFFF"/>
-          <w:lang w:val="en-US"/>
-        </w:rPr>
-      </w:pPr>
-    </w:p>
-    <w:p>
-      <w:pPr>
-        <w:pStyle w:val="Default"/>
-        <w:spacing w:line="276" w:lineRule="auto"/>
-        <w:jc w:val="both"/>
-        <w:rPr>
-          <w:rFonts w:ascii="Avenir Book" w:hAnsi="Avenir Book"/>
-          <w:sz w:val="24"/>
-          <w:szCs w:val="24"/>
-          <w:shd w:val="clear" w:color="auto" w:fill="FFFFFF"/>
-          <w:lang w:val="en-US"/>
-        </w:rPr>
-      </w:pPr>
-    </w:p>
-    <w:p>
-      <w:pPr>
-        <w:pStyle w:val="Default"/>
-        <w:spacing w:line="276" w:lineRule="auto"/>
-        <w:jc w:val="both"/>
-        <w:rPr>
-          <w:rFonts w:ascii="Avenir Book" w:eastAsia="Avenir Book" w:hAnsi="Avenir Book" w:cs="Avenir Book"/>
-          <w:sz w:val="24"/>
-          <w:szCs w:val="24"/>
-          <w:shd w:val="clear" w:color="auto" w:fill="FFFFFF"/>
+          <w:rFonts w:ascii="Avenir Book" w:hAnsi="Avenir Book"/>
+          <w:sz w:val="22"/>
+          <w:szCs w:val="22"/>
         </w:rPr>
       </w:pPr>
     </w:p>
@@ -6164,142 +6210,15 @@
       </w:pPr>
     </w:p>
     <w:sectPr>
-      <w:headerReference w:type="default" r:id="rId22"/>
-      <w:footerReference w:type="default" r:id="rId23"/>
+      <w:headerReference w:type="default" r:id="rId19"/>
+      <w:footerReference w:type="default" r:id="rId20"/>
       <w:pgSz w:w="11906" w:h="16838"/>
-      <w:pgMar w:top="1134" w:right="1134" w:bottom="1134" w:left="1134" w:header="709" w:footer="850" w:gutter="0"/>
+      <w:pgMar w:top="1134" w:right="1134" w:bottom="1134" w:left="1134" w:header="340" w:footer="850" w:gutter="0"/>
       <w:cols w:space="720"/>
+      <w:docGrid w:linePitch="326"/>
     </w:sectPr>
   </w:body>
 </w:document>
-</file>
-
-<file path=word/comments.xml><?xml version="1.0" encoding="utf-8"?>
-<w:comments xmlns:wpc="http://schemas.microsoft.com/office/word/2010/wordprocessingCanvas" xmlns:cx="http://schemas.microsoft.com/office/drawing/2014/chartex" xmlns:cx1="http://schemas.microsoft.com/office/drawing/2015/9/8/chartex" xmlns:cx2="http://schemas.microsoft.com/office/drawing/2015/10/21/chartex" xmlns:cx3="http://schemas.microsoft.com/office/drawing/2016/5/9/chartex" xmlns:cx4="http://schemas.microsoft.com/office/drawing/2016/5/10/chartex" xmlns:cx5="http://schemas.microsoft.com/office/drawing/2016/5/11/chartex" xmlns:cx6="http://schemas.microsoft.com/office/drawing/2016/5/12/chartex" xmlns:cx7="http://schemas.microsoft.com/office/drawing/2016/5/13/chartex" xmlns:cx8="http://schemas.microsoft.com/office/drawing/2016/5/14/chartex" xmlns:mc="http://schemas.openxmlformats.org/markup-compatibility/2006" xmlns:aink="http://schemas.microsoft.com/office/drawing/2016/ink" xmlns:am3d="http://schemas.microsoft.com/office/drawing/2017/model3d" xmlns:o="urn:schemas-microsoft-com:office:office" xmlns:r="http://schemas.openxmlformats.org/officeDocument/2006/relationships" xmlns:m="http://schemas.openxmlformats.org/officeDocument/2006/math" xmlns:v="urn:schemas-microsoft-com:vml" xmlns:wp14="http://schemas.microsoft.com/office/word/2010/wordprocessingDrawing" xmlns:wp="http://schemas.openxmlformats.org/drawingml/2006/wordprocessingDrawing" xmlns:w10="urn:schemas-microsoft-com:office:word" xmlns:w="http://schemas.openxmlformats.org/wordprocessingml/2006/main" xmlns:w14="http://schemas.microsoft.com/office/word/2010/wordml" xmlns:w15="http://schemas.microsoft.com/office/word/2012/wordml" xmlns:w16cid="http://schemas.microsoft.com/office/word/2016/wordml/cid" xmlns:w16se="http://schemas.microsoft.com/office/word/2015/wordml/symex" xmlns:wpg="http://schemas.microsoft.com/office/word/2010/wordprocessingGroup" xmlns:wpi="http://schemas.microsoft.com/office/word/2010/wordprocessingInk" xmlns:wne="http://schemas.microsoft.com/office/word/2006/wordml" xmlns:wps="http://schemas.microsoft.com/office/word/2010/wordprocessingShape" mc:Ignorable="w14 w15 w16se w16cid wp14">
-  <w:comment w:id="2" w:author="Amilcar Jhoel Aponte" w:date="2019-12-17T13:51:00Z" w:initials="AJA">
-    <w:p>
-      <w:pPr>
-        <w:pStyle w:val="CommentText"/>
-      </w:pPr>
-      <w:r>
-        <w:rPr>
-          <w:rStyle w:val="CommentReference"/>
-        </w:rPr>
-        <w:annotationRef/>
-      </w:r>
-      <w:r>
-        <w:t>This section sound too personal. Try to separate yourself from the document. Also, it is the same that is written before. So, I’d just take it out.</w:t>
-      </w:r>
-    </w:p>
-  </w:comment>
-  <w:comment w:id="4" w:author="Amilcar Jhoel Aponte" w:date="2019-12-17T13:55:00Z" w:initials="AJA">
-    <w:p>
-      <w:pPr>
-        <w:pStyle w:val="CommentText"/>
-      </w:pPr>
-      <w:r>
-        <w:rPr>
-          <w:rStyle w:val="CommentReference"/>
-        </w:rPr>
-        <w:annotationRef/>
-      </w:r>
-      <w:r>
-        <w:t>Maybe you can expand in this a little bit more? Why is this information relevant for this project?</w:t>
-      </w:r>
-    </w:p>
-  </w:comment>
-  <w:comment w:id="7" w:author="Amilcar Jhoel Aponte" w:date="2019-12-17T13:56:00Z" w:initials="AJA">
-    <w:p>
-      <w:pPr>
-        <w:pStyle w:val="CommentText"/>
-      </w:pPr>
-      <w:r>
-        <w:rPr>
-          <w:rStyle w:val="CommentReference"/>
-        </w:rPr>
-        <w:annotationRef/>
-      </w:r>
-      <w:r>
-        <w:t>Same here. You start with some mental health issues, such as: Depression, anxiety and social isolation.</w:t>
-      </w:r>
-    </w:p>
-    <w:p>
-      <w:pPr>
-        <w:pStyle w:val="CommentText"/>
-      </w:pPr>
-    </w:p>
-    <w:p>
-      <w:pPr>
-        <w:pStyle w:val="CommentText"/>
-      </w:pPr>
-      <w:r>
-        <w:t xml:space="preserve">Can you please expand on how is this relevant to your project? Is it from the perspective of the user of your app? Or the Charity? Or someone else? </w:t>
-      </w:r>
-    </w:p>
-    <w:p>
-      <w:pPr>
-        <w:pStyle w:val="CommentText"/>
-      </w:pPr>
-    </w:p>
-    <w:p>
-      <w:pPr>
-        <w:pStyle w:val="CommentText"/>
-      </w:pPr>
-      <w:r>
-        <w:t>I’m not saying this is not relevant, I’m asking you to state the relevance of this in the document.</w:t>
-      </w:r>
-    </w:p>
-  </w:comment>
-  <w:comment w:id="12" w:author="Amilcar Jhoel Aponte" w:date="2019-12-17T14:00:00Z" w:initials="AJA">
-    <w:p>
-      <w:pPr>
-        <w:pStyle w:val="CommentText"/>
-      </w:pPr>
-      <w:r>
-        <w:rPr>
-          <w:rStyle w:val="CommentReference"/>
-        </w:rPr>
-        <w:annotationRef/>
-      </w:r>
-      <w:r>
-        <w:t>This section is very good, but again, I can’t see how is it related to your project.</w:t>
-      </w:r>
-    </w:p>
-    <w:p>
-      <w:pPr>
-        <w:pStyle w:val="CommentText"/>
-      </w:pPr>
-    </w:p>
-    <w:p>
-      <w:pPr>
-        <w:pStyle w:val="CommentText"/>
-      </w:pPr>
-      <w:r>
-        <w:t>Is this your target user? If this is the case, you need to state that somewhere.</w:t>
-      </w:r>
-      <w:bookmarkStart w:id="13" w:name="_GoBack"/>
-      <w:bookmarkEnd w:id="13"/>
-    </w:p>
-  </w:comment>
-</w:comments>
-</file>
-
-<file path=word/commentsExtended.xml><?xml version="1.0" encoding="utf-8"?>
-<w15:commentsEx xmlns:wpc="http://schemas.microsoft.com/office/word/2010/wordprocessingCanvas" xmlns:cx="http://schemas.microsoft.com/office/drawing/2014/chartex" xmlns:cx1="http://schemas.microsoft.com/office/drawing/2015/9/8/chartex" xmlns:cx2="http://schemas.microsoft.com/office/drawing/2015/10/21/chartex" xmlns:cx3="http://schemas.microsoft.com/office/drawing/2016/5/9/chartex" xmlns:cx4="http://schemas.microsoft.com/office/drawing/2016/5/10/chartex" xmlns:cx5="http://schemas.microsoft.com/office/drawing/2016/5/11/chartex" xmlns:cx6="http://schemas.microsoft.com/office/drawing/2016/5/12/chartex" xmlns:cx7="http://schemas.microsoft.com/office/drawing/2016/5/13/chartex" xmlns:cx8="http://schemas.microsoft.com/office/drawing/2016/5/14/chartex" xmlns:mc="http://schemas.openxmlformats.org/markup-compatibility/2006" xmlns:aink="http://schemas.microsoft.com/office/drawing/2016/ink" xmlns:am3d="http://schemas.microsoft.com/office/drawing/2017/model3d" xmlns:o="urn:schemas-microsoft-com:office:office" xmlns:r="http://schemas.openxmlformats.org/officeDocument/2006/relationships" xmlns:m="http://schemas.openxmlformats.org/officeDocument/2006/math" xmlns:v="urn:schemas-microsoft-com:vml" xmlns:wp14="http://schemas.microsoft.com/office/word/2010/wordprocessingDrawing" xmlns:wp="http://schemas.openxmlformats.org/drawingml/2006/wordprocessingDrawing" xmlns:w10="urn:schemas-microsoft-com:office:word" xmlns:w="http://schemas.openxmlformats.org/wordprocessingml/2006/main" xmlns:w14="http://schemas.microsoft.com/office/word/2010/wordml" xmlns:w15="http://schemas.microsoft.com/office/word/2012/wordml" xmlns:w16cid="http://schemas.microsoft.com/office/word/2016/wordml/cid" xmlns:w16se="http://schemas.microsoft.com/office/word/2015/wordml/symex" xmlns:wpg="http://schemas.microsoft.com/office/word/2010/wordprocessingGroup" xmlns:wpi="http://schemas.microsoft.com/office/word/2010/wordprocessingInk" xmlns:wne="http://schemas.microsoft.com/office/word/2006/wordml" xmlns:wps="http://schemas.microsoft.com/office/word/2010/wordprocessingShape" mc:Ignorable="w14 w15 w16se w16cid wp14">
-  <w15:commentEx w15:paraId="1FEAB746" w15:done="0"/>
-  <w15:commentEx w15:paraId="64127BD3" w15:done="0"/>
-  <w15:commentEx w15:paraId="6B8E3A4E" w15:done="0"/>
-  <w15:commentEx w15:paraId="55278C41" w15:done="0"/>
-</w15:commentsEx>
-</file>
-
-<file path=word/commentsIds.xml><?xml version="1.0" encoding="utf-8"?>
-<w16cid:commentsIds xmlns:wpc="http://schemas.microsoft.com/office/word/2010/wordprocessingCanvas" xmlns:cx="http://schemas.microsoft.com/office/drawing/2014/chartex" xmlns:cx1="http://schemas.microsoft.com/office/drawing/2015/9/8/chartex" xmlns:cx2="http://schemas.microsoft.com/office/drawing/2015/10/21/chartex" xmlns:cx3="http://schemas.microsoft.com/office/drawing/2016/5/9/chartex" xmlns:cx4="http://schemas.microsoft.com/office/drawing/2016/5/10/chartex" xmlns:cx5="http://schemas.microsoft.com/office/drawing/2016/5/11/chartex" xmlns:cx6="http://schemas.microsoft.com/office/drawing/2016/5/12/chartex" xmlns:cx7="http://schemas.microsoft.com/office/drawing/2016/5/13/chartex" xmlns:cx8="http://schemas.microsoft.com/office/drawing/2016/5/14/chartex" xmlns:mc="http://schemas.openxmlformats.org/markup-compatibility/2006" xmlns:aink="http://schemas.microsoft.com/office/drawing/2016/ink" xmlns:am3d="http://schemas.microsoft.com/office/drawing/2017/model3d" xmlns:o="urn:schemas-microsoft-com:office:office" xmlns:r="http://schemas.openxmlformats.org/officeDocument/2006/relationships" xmlns:m="http://schemas.openxmlformats.org/officeDocument/2006/math" xmlns:v="urn:schemas-microsoft-com:vml" xmlns:wp14="http://schemas.microsoft.com/office/word/2010/wordprocessingDrawing" xmlns:wp="http://schemas.openxmlformats.org/drawingml/2006/wordprocessingDrawing" xmlns:w10="urn:schemas-microsoft-com:office:word" xmlns:w="http://schemas.openxmlformats.org/wordprocessingml/2006/main" xmlns:w14="http://schemas.microsoft.com/office/word/2010/wordml" xmlns:w15="http://schemas.microsoft.com/office/word/2012/wordml" xmlns:w16cid="http://schemas.microsoft.com/office/word/2016/wordml/cid" xmlns:w16se="http://schemas.microsoft.com/office/word/2015/wordml/symex" xmlns:wpg="http://schemas.microsoft.com/office/word/2010/wordprocessingGroup" xmlns:wpi="http://schemas.microsoft.com/office/word/2010/wordprocessingInk" xmlns:wne="http://schemas.microsoft.com/office/word/2006/wordml" xmlns:wps="http://schemas.microsoft.com/office/word/2010/wordprocessingShape" mc:Ignorable="w14 w15 w16se w16cid wp14">
-  <w16cid:commentId w16cid:paraId="1FEAB746" w16cid:durableId="21A35BDB"/>
-  <w16cid:commentId w16cid:paraId="64127BD3" w16cid:durableId="21A35CD2"/>
-  <w16cid:commentId w16cid:paraId="6B8E3A4E" w16cid:durableId="21A35D05"/>
-  <w16cid:commentId w16cid:paraId="55278C41" w16cid:durableId="21A35E00"/>
-</w16cid:commentsIds>
 </file>
 
 <file path=word/endnotes.xml><?xml version="1.0" encoding="utf-8"?>
@@ -6381,7 +6300,58 @@
 
 <file path=word/header1.xml><?xml version="1.0" encoding="utf-8"?>
 <w:hdr xmlns:wpc="http://schemas.microsoft.com/office/word/2010/wordprocessingCanvas" xmlns:cx="http://schemas.microsoft.com/office/drawing/2014/chartex" xmlns:cx1="http://schemas.microsoft.com/office/drawing/2015/9/8/chartex" xmlns:cx2="http://schemas.microsoft.com/office/drawing/2015/10/21/chartex" xmlns:cx3="http://schemas.microsoft.com/office/drawing/2016/5/9/chartex" xmlns:cx4="http://schemas.microsoft.com/office/drawing/2016/5/10/chartex" xmlns:cx5="http://schemas.microsoft.com/office/drawing/2016/5/11/chartex" xmlns:cx6="http://schemas.microsoft.com/office/drawing/2016/5/12/chartex" xmlns:cx7="http://schemas.microsoft.com/office/drawing/2016/5/13/chartex" xmlns:cx8="http://schemas.microsoft.com/office/drawing/2016/5/14/chartex" xmlns:mc="http://schemas.openxmlformats.org/markup-compatibility/2006" xmlns:aink="http://schemas.microsoft.com/office/drawing/2016/ink" xmlns:am3d="http://schemas.microsoft.com/office/drawing/2017/model3d" xmlns:o="urn:schemas-microsoft-com:office:office" xmlns:r="http://schemas.openxmlformats.org/officeDocument/2006/relationships" xmlns:m="http://schemas.openxmlformats.org/officeDocument/2006/math" xmlns:v="urn:schemas-microsoft-com:vml" xmlns:wp14="http://schemas.microsoft.com/office/word/2010/wordprocessingDrawing" xmlns:wp="http://schemas.openxmlformats.org/drawingml/2006/wordprocessingDrawing" xmlns:w10="urn:schemas-microsoft-com:office:word" xmlns:w="http://schemas.openxmlformats.org/wordprocessingml/2006/main" xmlns:w14="http://schemas.microsoft.com/office/word/2010/wordml" xmlns:w15="http://schemas.microsoft.com/office/word/2012/wordml" xmlns:w16cid="http://schemas.microsoft.com/office/word/2016/wordml/cid" xmlns:w16se="http://schemas.microsoft.com/office/word/2015/wordml/symex" xmlns:wpg="http://schemas.microsoft.com/office/word/2010/wordprocessingGroup" xmlns:wpi="http://schemas.microsoft.com/office/word/2010/wordprocessingInk" xmlns:wne="http://schemas.microsoft.com/office/word/2006/wordml" xmlns:wps="http://schemas.microsoft.com/office/word/2010/wordprocessingShape" mc:Ignorable="w14 w15 w16se w16cid wp14">
-  <w:p/>
+  <w:p>
+    <w:pPr>
+      <w:pStyle w:val="Header"/>
+      <w:jc w:val="right"/>
+    </w:pPr>
+    <w:r>
+      <w:rPr>
+        <w:noProof/>
+      </w:rPr>
+      <w:drawing>
+        <wp:inline distT="0" distB="0" distL="0" distR="0" wp14:anchorId="2612FFAD" wp14:editId="3F9277D7">
+          <wp:extent cx="1002030" cy="623824"/>
+          <wp:effectExtent l="0" t="0" r="1270" b="0"/>
+          <wp:docPr id="8" name="Picture 8"/>
+          <wp:cNvGraphicFramePr>
+            <a:graphicFrameLocks xmlns:a="http://schemas.openxmlformats.org/drawingml/2006/main" noChangeAspect="1"/>
+          </wp:cNvGraphicFramePr>
+          <a:graphic xmlns:a="http://schemas.openxmlformats.org/drawingml/2006/main">
+            <a:graphicData uri="http://schemas.openxmlformats.org/drawingml/2006/picture">
+              <pic:pic xmlns:pic="http://schemas.openxmlformats.org/drawingml/2006/picture">
+                <pic:nvPicPr>
+                  <pic:cNvPr id="8" name="Purple and Yellow Daycare Logo-2.png"/>
+                  <pic:cNvPicPr/>
+                </pic:nvPicPr>
+                <pic:blipFill>
+                  <a:blip r:embed="rId1">
+                    <a:extLst>
+                      <a:ext uri="{28A0092B-C50C-407E-A947-70E740481C1C}">
+                        <a14:useLocalDpi xmlns:a14="http://schemas.microsoft.com/office/drawing/2010/main" val="0"/>
+                      </a:ext>
+                    </a:extLst>
+                  </a:blip>
+                  <a:stretch>
+                    <a:fillRect/>
+                  </a:stretch>
+                </pic:blipFill>
+                <pic:spPr>
+                  <a:xfrm>
+                    <a:off x="0" y="0"/>
+                    <a:ext cx="1002030" cy="623824"/>
+                  </a:xfrm>
+                  <a:prstGeom prst="rect">
+                    <a:avLst/>
+                  </a:prstGeom>
+                </pic:spPr>
+              </pic:pic>
+            </a:graphicData>
+          </a:graphic>
+        </wp:inline>
+      </w:drawing>
+    </w:r>
+  </w:p>
 </w:hdr>
 </file>
 
@@ -7113,14 +7083,6 @@
     <w:abstractNumId w:val="5"/>
   </w:num>
 </w:numbering>
-</file>
-
-<file path=word/people.xml><?xml version="1.0" encoding="utf-8"?>
-<w15:people xmlns:wpc="http://schemas.microsoft.com/office/word/2010/wordprocessingCanvas" xmlns:cx="http://schemas.microsoft.com/office/drawing/2014/chartex" xmlns:cx1="http://schemas.microsoft.com/office/drawing/2015/9/8/chartex" xmlns:cx2="http://schemas.microsoft.com/office/drawing/2015/10/21/chartex" xmlns:cx3="http://schemas.microsoft.com/office/drawing/2016/5/9/chartex" xmlns:cx4="http://schemas.microsoft.com/office/drawing/2016/5/10/chartex" xmlns:cx5="http://schemas.microsoft.com/office/drawing/2016/5/11/chartex" xmlns:cx6="http://schemas.microsoft.com/office/drawing/2016/5/12/chartex" xmlns:cx7="http://schemas.microsoft.com/office/drawing/2016/5/13/chartex" xmlns:cx8="http://schemas.microsoft.com/office/drawing/2016/5/14/chartex" xmlns:mc="http://schemas.openxmlformats.org/markup-compatibility/2006" xmlns:aink="http://schemas.microsoft.com/office/drawing/2016/ink" xmlns:am3d="http://schemas.microsoft.com/office/drawing/2017/model3d" xmlns:o="urn:schemas-microsoft-com:office:office" xmlns:r="http://schemas.openxmlformats.org/officeDocument/2006/relationships" xmlns:m="http://schemas.openxmlformats.org/officeDocument/2006/math" xmlns:v="urn:schemas-microsoft-com:vml" xmlns:wp14="http://schemas.microsoft.com/office/word/2010/wordprocessingDrawing" xmlns:wp="http://schemas.openxmlformats.org/drawingml/2006/wordprocessingDrawing" xmlns:w10="urn:schemas-microsoft-com:office:word" xmlns:w="http://schemas.openxmlformats.org/wordprocessingml/2006/main" xmlns:w14="http://schemas.microsoft.com/office/word/2010/wordml" xmlns:w15="http://schemas.microsoft.com/office/word/2012/wordml" xmlns:w16cid="http://schemas.microsoft.com/office/word/2016/wordml/cid" xmlns:w16se="http://schemas.microsoft.com/office/word/2015/wordml/symex" xmlns:wpg="http://schemas.microsoft.com/office/word/2010/wordprocessingGroup" xmlns:wpi="http://schemas.microsoft.com/office/word/2010/wordprocessingInk" xmlns:wne="http://schemas.microsoft.com/office/word/2006/wordml" xmlns:wps="http://schemas.microsoft.com/office/word/2010/wordprocessingShape" mc:Ignorable="w14 w15 w16se w16cid wp14">
-  <w15:person w15:author="Amilcar Jhoel Aponte">
-    <w15:presenceInfo w15:providerId="Windows Live" w15:userId="c340d5f211c0b6e6"/>
-  </w15:person>
-</w15:people>
 </file>
 
 <file path=word/styles.xml><?xml version="1.0" encoding="utf-8"?>
@@ -7527,7 +7489,7 @@
   <w:style w:type="paragraph" w:default="1" w:styleId="Normal">
     <w:name w:val="Normal"/>
     <w:qFormat/>
-    <w:rsid w:val="0036437E"/>
+    <w:rsid w:val="00886A43"/>
     <w:pPr>
       <w:pBdr>
         <w:top w:val="none" w:sz="0" w:space="0" w:color="auto"/>
@@ -8019,71 +7981,6 @@
       <w:shd w:val="clear" w:color="auto" w:fill="E1DFDD"/>
     </w:rPr>
   </w:style>
-  <w:style w:type="character" w:styleId="CommentReference">
-    <w:name w:val="annotation reference"/>
-    <w:basedOn w:val="DefaultParagraphFont"/>
-    <w:uiPriority w:val="99"/>
-    <w:semiHidden/>
-    <w:unhideWhenUsed/>
-    <w:rsid w:val="00413BDB"/>
-    <w:rPr>
-      <w:sz w:val="16"/>
-      <w:szCs w:val="16"/>
-    </w:rPr>
-  </w:style>
-  <w:style w:type="paragraph" w:styleId="CommentText">
-    <w:name w:val="annotation text"/>
-    <w:basedOn w:val="Normal"/>
-    <w:link w:val="CommentTextChar"/>
-    <w:uiPriority w:val="99"/>
-    <w:semiHidden/>
-    <w:unhideWhenUsed/>
-    <w:rsid w:val="00413BDB"/>
-    <w:rPr>
-      <w:sz w:val="20"/>
-      <w:szCs w:val="20"/>
-    </w:rPr>
-  </w:style>
-  <w:style w:type="character" w:customStyle="1" w:styleId="CommentTextChar">
-    <w:name w:val="Comment Text Char"/>
-    <w:basedOn w:val="DefaultParagraphFont"/>
-    <w:link w:val="CommentText"/>
-    <w:uiPriority w:val="99"/>
-    <w:semiHidden/>
-    <w:rsid w:val="00413BDB"/>
-    <w:rPr>
-      <w:rFonts w:eastAsia="Times New Roman"/>
-      <w:bdr w:val="none" w:sz="0" w:space="0" w:color="auto"/>
-    </w:rPr>
-  </w:style>
-  <w:style w:type="paragraph" w:styleId="CommentSubject">
-    <w:name w:val="annotation subject"/>
-    <w:basedOn w:val="CommentText"/>
-    <w:next w:val="CommentText"/>
-    <w:link w:val="CommentSubjectChar"/>
-    <w:uiPriority w:val="99"/>
-    <w:semiHidden/>
-    <w:unhideWhenUsed/>
-    <w:rsid w:val="00413BDB"/>
-    <w:rPr>
-      <w:b/>
-      <w:bCs/>
-    </w:rPr>
-  </w:style>
-  <w:style w:type="character" w:customStyle="1" w:styleId="CommentSubjectChar">
-    <w:name w:val="Comment Subject Char"/>
-    <w:basedOn w:val="CommentTextChar"/>
-    <w:link w:val="CommentSubject"/>
-    <w:uiPriority w:val="99"/>
-    <w:semiHidden/>
-    <w:rsid w:val="00413BDB"/>
-    <w:rPr>
-      <w:rFonts w:eastAsia="Times New Roman"/>
-      <w:b/>
-      <w:bCs/>
-      <w:bdr w:val="none" w:sz="0" w:space="0" w:color="auto"/>
-    </w:rPr>
-  </w:style>
   <w:style w:type="paragraph" w:styleId="BalloonText">
     <w:name w:val="Balloon Text"/>
     <w:basedOn w:val="Normal"/>
@@ -8091,9 +7988,8 @@
     <w:uiPriority w:val="99"/>
     <w:semiHidden/>
     <w:unhideWhenUsed/>
-    <w:rsid w:val="00413BDB"/>
+    <w:rsid w:val="00F64EFA"/>
     <w:rPr>
-      <w:rFonts w:ascii="Segoe UI" w:hAnsi="Segoe UI" w:cs="Segoe UI"/>
       <w:sz w:val="18"/>
       <w:szCs w:val="18"/>
     </w:rPr>
@@ -8104,12 +8000,89 @@
     <w:link w:val="BalloonText"/>
     <w:uiPriority w:val="99"/>
     <w:semiHidden/>
-    <w:rsid w:val="00413BDB"/>
+    <w:rsid w:val="00F64EFA"/>
     <w:rPr>
-      <w:rFonts w:ascii="Segoe UI" w:eastAsia="Times New Roman" w:hAnsi="Segoe UI" w:cs="Segoe UI"/>
+      <w:rFonts w:eastAsia="Times New Roman"/>
       <w:sz w:val="18"/>
       <w:szCs w:val="18"/>
       <w:bdr w:val="none" w:sz="0" w:space="0" w:color="auto"/>
+    </w:rPr>
+  </w:style>
+  <w:style w:type="paragraph" w:styleId="Header">
+    <w:name w:val="header"/>
+    <w:basedOn w:val="Normal"/>
+    <w:link w:val="HeaderChar"/>
+    <w:uiPriority w:val="99"/>
+    <w:unhideWhenUsed/>
+    <w:rsid w:val="00B42D18"/>
+    <w:pPr>
+      <w:tabs>
+        <w:tab w:val="center" w:pos="4680"/>
+        <w:tab w:val="right" w:pos="9360"/>
+      </w:tabs>
+    </w:pPr>
+  </w:style>
+  <w:style w:type="character" w:customStyle="1" w:styleId="HeaderChar">
+    <w:name w:val="Header Char"/>
+    <w:basedOn w:val="DefaultParagraphFont"/>
+    <w:link w:val="Header"/>
+    <w:uiPriority w:val="99"/>
+    <w:rsid w:val="00B42D18"/>
+    <w:rPr>
+      <w:rFonts w:eastAsia="Times New Roman"/>
+      <w:sz w:val="24"/>
+      <w:szCs w:val="24"/>
+      <w:bdr w:val="none" w:sz="0" w:space="0" w:color="auto"/>
+    </w:rPr>
+  </w:style>
+  <w:style w:type="paragraph" w:styleId="Footer">
+    <w:name w:val="footer"/>
+    <w:basedOn w:val="Normal"/>
+    <w:link w:val="FooterChar"/>
+    <w:uiPriority w:val="99"/>
+    <w:unhideWhenUsed/>
+    <w:rsid w:val="00B42D18"/>
+    <w:pPr>
+      <w:tabs>
+        <w:tab w:val="center" w:pos="4680"/>
+        <w:tab w:val="right" w:pos="9360"/>
+      </w:tabs>
+    </w:pPr>
+  </w:style>
+  <w:style w:type="character" w:customStyle="1" w:styleId="FooterChar">
+    <w:name w:val="Footer Char"/>
+    <w:basedOn w:val="DefaultParagraphFont"/>
+    <w:link w:val="Footer"/>
+    <w:uiPriority w:val="99"/>
+    <w:rsid w:val="00B42D18"/>
+    <w:rPr>
+      <w:rFonts w:eastAsia="Times New Roman"/>
+      <w:sz w:val="24"/>
+      <w:szCs w:val="24"/>
+      <w:bdr w:val="none" w:sz="0" w:space="0" w:color="auto"/>
+    </w:rPr>
+  </w:style>
+  <w:style w:type="paragraph" w:styleId="NoSpacing">
+    <w:name w:val="No Spacing"/>
+    <w:uiPriority w:val="1"/>
+    <w:qFormat/>
+    <w:rsid w:val="006F0AB7"/>
+    <w:pPr>
+      <w:pBdr>
+        <w:top w:val="none" w:sz="0" w:space="0" w:color="auto"/>
+        <w:left w:val="none" w:sz="0" w:space="0" w:color="auto"/>
+        <w:bottom w:val="none" w:sz="0" w:space="0" w:color="auto"/>
+        <w:right w:val="none" w:sz="0" w:space="0" w:color="auto"/>
+        <w:between w:val="none" w:sz="0" w:space="0" w:color="auto"/>
+        <w:bar w:val="none" w:sz="0" w:color="auto"/>
+      </w:pBdr>
+    </w:pPr>
+    <w:rPr>
+      <w:rFonts w:asciiTheme="minorHAnsi" w:eastAsiaTheme="minorEastAsia" w:hAnsiTheme="minorHAnsi" w:cstheme="minorBidi"/>
+      <w:sz w:val="22"/>
+      <w:szCs w:val="22"/>
+      <w:bdr w:val="none" w:sz="0" w:space="0" w:color="auto"/>
+      <w:lang w:val="en-US" w:eastAsia="zh-CN"/>
     </w:rPr>
   </w:style>
 </w:styles>
@@ -9203,7 +9176,7 @@
         </b:NameList>
       </b:Author>
     </b:Author>
-    <b:RefOrder>5</b:RefOrder>
+    <b:RefOrder>6</b:RefOrder>
   </b:Source>
   <b:Source>
     <b:Tag>Han</b:Tag>
@@ -9223,7 +9196,7 @@
     <b:Title>Mental Health</b:Title>
     <b:URL>https://ourworldindata.org/mental-health</b:URL>
     <b:Year>2017</b:Year>
-    <b:RefOrder>1</b:RefOrder>
+    <b:RefOrder>2</b:RefOrder>
   </b:Source>
   <b:Source>
     <b:Tag>Men</b:Tag>
@@ -9236,7 +9209,7 @@
     </b:Author>
     <b:Title>Mental Health Ireland</b:Title>
     <b:URL>https://www.mentalhealthireland.ie/a-to-z/anxiety/</b:URL>
-    <b:RefOrder>2</b:RefOrder>
+    <b:RefOrder>3</b:RefOrder>
   </b:Source>
   <b:Source>
     <b:Tag>NoI18</b:Tag>
@@ -9250,7 +9223,7 @@
     <b:Title>What is social isolation?</b:Title>
     <b:URL>www.noisolation.com/global/research/what-is-social-isolation/</b:URL>
     <b:Year>2018</b:Year>
-    <b:RefOrder>3</b:RefOrder>
+    <b:RefOrder>4</b:RefOrder>
   </b:Source>
   <b:Source>
     <b:Tag>Ale16</b:Tag>
@@ -9269,13 +9242,33 @@
     <b:Title>How Using Firebase Can Help You Earn More</b:Title>
     <b:URL>https://www.blog.google/products/admob/how-using-firebase-can-help-you-earn-more</b:URL>
     <b:Year>2016</b:Year>
-    <b:RefOrder>4</b:RefOrder>
+    <b:RefOrder>5</b:RefOrder>
+  </b:Source>
+  <b:Source>
+    <b:Tag>Uni17</b:Tag>
+    <b:SourceType>InternetSite</b:SourceType>
+    <b:Guid>{267302B0-D55F-C94F-8621-CBFA7E78904B}</b:Guid>
+    <b:Author>
+      <b:Author>
+        <b:NameList>
+          <b:Person>
+            <b:Last>Michigan</b:Last>
+            <b:First>University</b:First>
+            <b:Middle>of</b:Middle>
+          </b:Person>
+        </b:NameList>
+      </b:Author>
+    </b:Author>
+    <b:Title>Volunteering Is the Best Kept Secret for Mental Health</b:Title>
+    <b:URL>https://www.vice.com/en_us/article/a37nvk/volunteering-is-the-best-kept-secret-for-mental-health-stressweek2017</b:URL>
+    <b:Year>2017</b:Year>
+    <b:RefOrder>1</b:RefOrder>
   </b:Source>
 </b:Sources>
 </file>
 
 <file path=customXml/itemProps1.xml><?xml version="1.0" encoding="utf-8"?>
-<ds:datastoreItem xmlns:ds="http://schemas.openxmlformats.org/officeDocument/2006/customXml" ds:itemID="{1D2C5058-02FB-42F9-B658-DC61899D774D}">
+<ds:datastoreItem xmlns:ds="http://schemas.openxmlformats.org/officeDocument/2006/customXml" ds:itemID="{95574359-49A6-7C49-8A34-6CA9C102643B}">
   <ds:schemaRefs>
     <ds:schemaRef ds:uri="http://schemas.openxmlformats.org/officeDocument/2006/bibliography"/>
   </ds:schemaRefs>

</xml_diff>